<commit_message>
update already imported files
</commit_message>
<xml_diff>
--- a/HW1/HW1_Reyna_Zhang_Conclusion.docx
+++ b/HW1/HW1_Reyna_Zhang_Conclusion.docx
@@ -1,6 +1,6 @@
 
 <file path=word/document.xml><?xml version="1.0" encoding="utf-8"?>
-<w:document xmlns:wpc="http://schemas.microsoft.com/office/word/2010/wordprocessingCanvas" xmlns:cx="http://schemas.microsoft.com/office/drawing/2014/chartex" xmlns:cx1="http://schemas.microsoft.com/office/drawing/2015/9/8/chartex" xmlns:mc="http://schemas.openxmlformats.org/markup-compatibility/2006" xmlns:o="urn:schemas-microsoft-com:office:office" xmlns:r="http://schemas.openxmlformats.org/officeDocument/2006/relationships" xmlns:m="http://schemas.openxmlformats.org/officeDocument/2006/math" xmlns:v="urn:schemas-microsoft-com:vml" xmlns:wp14="http://schemas.microsoft.com/office/word/2010/wordprocessingDrawing" xmlns:wp="http://schemas.openxmlformats.org/drawingml/2006/wordprocessingDrawing" xmlns:w10="urn:schemas-microsoft-com:office:word" xmlns:w="http://schemas.openxmlformats.org/wordprocessingml/2006/main" xmlns:w14="http://schemas.microsoft.com/office/word/2010/wordml" xmlns:w15="http://schemas.microsoft.com/office/word/2012/wordml" xmlns:w16se="http://schemas.microsoft.com/office/word/2015/wordml/symex" xmlns:wpg="http://schemas.microsoft.com/office/word/2010/wordprocessingGroup" xmlns:wpi="http://schemas.microsoft.com/office/word/2010/wordprocessingInk" xmlns:wne="http://schemas.microsoft.com/office/word/2006/wordml" xmlns:wps="http://schemas.microsoft.com/office/word/2010/wordprocessingShape" mc:Ignorable="w14 w15 w16se wp14">
+<w:document xmlns:wpc="http://schemas.microsoft.com/office/word/2010/wordprocessingCanvas" xmlns:cx="http://schemas.microsoft.com/office/drawing/2014/chartex" xmlns:cx1="http://schemas.microsoft.com/office/drawing/2015/9/8/chartex" xmlns:cx2="http://schemas.microsoft.com/office/drawing/2015/10/21/chartex" xmlns:cx3="http://schemas.microsoft.com/office/drawing/2016/5/9/chartex" xmlns:cx4="http://schemas.microsoft.com/office/drawing/2016/5/10/chartex" xmlns:cx5="http://schemas.microsoft.com/office/drawing/2016/5/11/chartex" xmlns:cx6="http://schemas.microsoft.com/office/drawing/2016/5/12/chartex" xmlns:cx7="http://schemas.microsoft.com/office/drawing/2016/5/13/chartex" xmlns:cx8="http://schemas.microsoft.com/office/drawing/2016/5/14/chartex" xmlns:mc="http://schemas.openxmlformats.org/markup-compatibility/2006" xmlns:aink="http://schemas.microsoft.com/office/drawing/2016/ink" xmlns:am3d="http://schemas.microsoft.com/office/drawing/2017/model3d" xmlns:o="urn:schemas-microsoft-com:office:office" xmlns:r="http://schemas.openxmlformats.org/officeDocument/2006/relationships" xmlns:m="http://schemas.openxmlformats.org/officeDocument/2006/math" xmlns:v="urn:schemas-microsoft-com:vml" xmlns:wp14="http://schemas.microsoft.com/office/word/2010/wordprocessingDrawing" xmlns:wp="http://schemas.openxmlformats.org/drawingml/2006/wordprocessingDrawing" xmlns:w10="urn:schemas-microsoft-com:office:word" xmlns:w="http://schemas.openxmlformats.org/wordprocessingml/2006/main" xmlns:w14="http://schemas.microsoft.com/office/word/2010/wordml" xmlns:w15="http://schemas.microsoft.com/office/word/2012/wordml" xmlns:w16cid="http://schemas.microsoft.com/office/word/2016/wordml/cid" xmlns:w16se="http://schemas.microsoft.com/office/word/2015/wordml/symex" xmlns:wpg="http://schemas.microsoft.com/office/word/2010/wordprocessingGroup" xmlns:wpi="http://schemas.microsoft.com/office/word/2010/wordprocessingInk" xmlns:wne="http://schemas.microsoft.com/office/word/2006/wordml" xmlns:wps="http://schemas.microsoft.com/office/word/2010/wordprocessingShape" mc:Ignorable="w14 w15 w16se w16cid wp14">
   <w:body>
     <w:p>
       <w:r>
@@ -52,9 +52,94 @@
         </w:numPr>
       </w:pPr>
       <w:r>
-        <w:t>Among all the size of the project, when the goal of the projects are less than 1000, the percentage of the successful projects are highest.</w:t>
+        <w:t xml:space="preserve">Among all the size </w:t>
       </w:r>
+      <w:r>
+        <w:rPr>
+          <w:rFonts w:hint="eastAsia"/>
+        </w:rPr>
+        <w:t>block</w:t>
+      </w:r>
+      <w:r>
+        <w:t xml:space="preserve"> </w:t>
+      </w:r>
+      <w:r>
+        <w:t>of the project</w:t>
+      </w:r>
+      <w:r>
+        <w:t xml:space="preserve">, we can find that when the goal are between 1000 and 4999, there are most projects applied. </w:t>
+      </w:r>
+    </w:p>
+    <w:p>
+      <w:pPr>
+        <w:pStyle w:val="ListParagraph"/>
+      </w:pPr>
+      <w:r>
+        <w:rPr>
+          <w:noProof/>
+        </w:rPr>
+        <w:drawing>
+          <wp:inline distT="0" distB="0" distL="0" distR="0" wp14:anchorId="1B5CA2A5" wp14:editId="43B1601D">
+            <wp:extent cx="5359400" cy="3340100"/>
+            <wp:effectExtent l="0" t="0" r="12700" b="12700"/>
+            <wp:docPr id="1" name="Chart 1">
+              <a:extLst xmlns:a="http://schemas.openxmlformats.org/drawingml/2006/main">
+                <a:ext uri="{FF2B5EF4-FFF2-40B4-BE49-F238E27FC236}">
+                  <a16:creationId xmlns:a16="http://schemas.microsoft.com/office/drawing/2014/main" id="{4017DA3C-6D10-EA40-BA8C-3CEFBFEB20C2}"/>
+                </a:ext>
+              </a:extLst>
+            </wp:docPr>
+            <wp:cNvGraphicFramePr/>
+            <a:graphic xmlns:a="http://schemas.openxmlformats.org/drawingml/2006/main">
+              <a:graphicData uri="http://schemas.openxmlformats.org/drawingml/2006/chart">
+                <c:chart xmlns:c="http://schemas.openxmlformats.org/drawingml/2006/chart" xmlns:r="http://schemas.openxmlformats.org/officeDocument/2006/relationships" r:id="rId5"/>
+              </a:graphicData>
+            </a:graphic>
+          </wp:inline>
+        </w:drawing>
+      </w:r>
+    </w:p>
+    <w:p>
+      <w:pPr>
+        <w:pStyle w:val="ListParagraph"/>
+      </w:pPr>
+      <w:r>
+        <w:t>The success percentage is highest when the projects are less than 1000. Afterwards the success percentage start decreasing</w:t>
+      </w:r>
+      <w:r>
+        <w:t>. There is another success percentage spike at project size 40000 – 44999.</w:t>
+      </w:r>
+    </w:p>
+    <w:p>
+      <w:pPr>
+        <w:pStyle w:val="ListParagraph"/>
+      </w:pPr>
       <w:bookmarkStart w:id="0" w:name="_GoBack"/>
+      <w:r>
+        <w:rPr>
+          <w:noProof/>
+        </w:rPr>
+        <w:lastRenderedPageBreak/>
+        <w:drawing>
+          <wp:inline distT="0" distB="0" distL="0" distR="0" wp14:anchorId="79CA6D06" wp14:editId="664FB1ED">
+            <wp:extent cx="5317958" cy="3007895"/>
+            <wp:effectExtent l="0" t="0" r="16510" b="15240"/>
+            <wp:docPr id="2" name="Chart 2">
+              <a:extLst xmlns:a="http://schemas.openxmlformats.org/drawingml/2006/main">
+                <a:ext uri="{FF2B5EF4-FFF2-40B4-BE49-F238E27FC236}">
+                  <a16:creationId xmlns:a16="http://schemas.microsoft.com/office/drawing/2014/main" id="{E9CCC8B3-B1D5-6944-8CD2-ED8D88E6BCFA}"/>
+                </a:ext>
+              </a:extLst>
+            </wp:docPr>
+            <wp:cNvGraphicFramePr/>
+            <a:graphic xmlns:a="http://schemas.openxmlformats.org/drawingml/2006/main">
+              <a:graphicData uri="http://schemas.openxmlformats.org/drawingml/2006/chart">
+                <c:chart xmlns:c="http://schemas.openxmlformats.org/drawingml/2006/chart" xmlns:r="http://schemas.openxmlformats.org/officeDocument/2006/relationships" r:id="rId6"/>
+              </a:graphicData>
+            </a:graphic>
+          </wp:inline>
+        </w:drawing>
+      </w:r>
       <w:bookmarkEnd w:id="0"/>
     </w:p>
     <w:p/>
@@ -144,7 +229,15 @@
         </w:numPr>
       </w:pPr>
       <w:r>
-        <w:t>Scatter plot of backers_count and pledged amount</w:t>
+        <w:t xml:space="preserve">Scatter plot of </w:t>
+      </w:r>
+      <w:proofErr w:type="spellStart"/>
+      <w:r>
+        <w:t>backers_count</w:t>
+      </w:r>
+      <w:proofErr w:type="spellEnd"/>
+      <w:r>
+        <w:t xml:space="preserve"> and pledged amount</w:t>
       </w:r>
     </w:p>
     <w:sectPr>
@@ -158,7 +251,7 @@
 </file>
 
 <file path=word/numbering.xml><?xml version="1.0" encoding="utf-8"?>
-<w:numbering xmlns:wpc="http://schemas.microsoft.com/office/word/2010/wordprocessingCanvas" xmlns:cx="http://schemas.microsoft.com/office/drawing/2014/chartex" xmlns:cx1="http://schemas.microsoft.com/office/drawing/2015/9/8/chartex" xmlns:mc="http://schemas.openxmlformats.org/markup-compatibility/2006" xmlns:o="urn:schemas-microsoft-com:office:office" xmlns:r="http://schemas.openxmlformats.org/officeDocument/2006/relationships" xmlns:m="http://schemas.openxmlformats.org/officeDocument/2006/math" xmlns:v="urn:schemas-microsoft-com:vml" xmlns:wp14="http://schemas.microsoft.com/office/word/2010/wordprocessingDrawing" xmlns:wp="http://schemas.openxmlformats.org/drawingml/2006/wordprocessingDrawing" xmlns:w10="urn:schemas-microsoft-com:office:word" xmlns:w="http://schemas.openxmlformats.org/wordprocessingml/2006/main" xmlns:w14="http://schemas.microsoft.com/office/word/2010/wordml" xmlns:w15="http://schemas.microsoft.com/office/word/2012/wordml" xmlns:w16se="http://schemas.microsoft.com/office/word/2015/wordml/symex" xmlns:wpg="http://schemas.microsoft.com/office/word/2010/wordprocessingGroup" xmlns:wpi="http://schemas.microsoft.com/office/word/2010/wordprocessingInk" xmlns:wne="http://schemas.microsoft.com/office/word/2006/wordml" xmlns:wps="http://schemas.microsoft.com/office/word/2010/wordprocessingShape" mc:Ignorable="w14 w15 w16se wp14">
+<w:numbering xmlns:wpc="http://schemas.microsoft.com/office/word/2010/wordprocessingCanvas" xmlns:cx="http://schemas.microsoft.com/office/drawing/2014/chartex" xmlns:cx1="http://schemas.microsoft.com/office/drawing/2015/9/8/chartex" xmlns:cx2="http://schemas.microsoft.com/office/drawing/2015/10/21/chartex" xmlns:cx3="http://schemas.microsoft.com/office/drawing/2016/5/9/chartex" xmlns:cx4="http://schemas.microsoft.com/office/drawing/2016/5/10/chartex" xmlns:cx5="http://schemas.microsoft.com/office/drawing/2016/5/11/chartex" xmlns:cx6="http://schemas.microsoft.com/office/drawing/2016/5/12/chartex" xmlns:cx7="http://schemas.microsoft.com/office/drawing/2016/5/13/chartex" xmlns:cx8="http://schemas.microsoft.com/office/drawing/2016/5/14/chartex" xmlns:mc="http://schemas.openxmlformats.org/markup-compatibility/2006" xmlns:aink="http://schemas.microsoft.com/office/drawing/2016/ink" xmlns:am3d="http://schemas.microsoft.com/office/drawing/2017/model3d" xmlns:o="urn:schemas-microsoft-com:office:office" xmlns:r="http://schemas.openxmlformats.org/officeDocument/2006/relationships" xmlns:m="http://schemas.openxmlformats.org/officeDocument/2006/math" xmlns:v="urn:schemas-microsoft-com:vml" xmlns:wp14="http://schemas.microsoft.com/office/word/2010/wordprocessingDrawing" xmlns:wp="http://schemas.openxmlformats.org/drawingml/2006/wordprocessingDrawing" xmlns:w10="urn:schemas-microsoft-com:office:word" xmlns:w="http://schemas.openxmlformats.org/wordprocessingml/2006/main" xmlns:w14="http://schemas.microsoft.com/office/word/2010/wordml" xmlns:w15="http://schemas.microsoft.com/office/word/2012/wordml" xmlns:w16cid="http://schemas.microsoft.com/office/word/2016/wordml/cid" xmlns:w16se="http://schemas.microsoft.com/office/word/2015/wordml/symex" xmlns:wpg="http://schemas.microsoft.com/office/word/2010/wordprocessingGroup" xmlns:wpi="http://schemas.microsoft.com/office/word/2010/wordprocessingInk" xmlns:wne="http://schemas.microsoft.com/office/word/2006/wordml" xmlns:wps="http://schemas.microsoft.com/office/word/2010/wordprocessingShape" mc:Ignorable="w14 w15 w16se w16cid wp14">
   <w:abstractNum w:abstractNumId="0" w15:restartNumberingAfterBreak="0">
     <w:nsid w:val="45064B38"/>
     <w:multiLevelType w:val="hybridMultilevel"/>
@@ -531,7 +624,7 @@
 </file>
 
 <file path=word/styles.xml><?xml version="1.0" encoding="utf-8"?>
-<w:styles xmlns:mc="http://schemas.openxmlformats.org/markup-compatibility/2006" xmlns:r="http://schemas.openxmlformats.org/officeDocument/2006/relationships" xmlns:w="http://schemas.openxmlformats.org/wordprocessingml/2006/main" xmlns:w14="http://schemas.microsoft.com/office/word/2010/wordml" xmlns:w15="http://schemas.microsoft.com/office/word/2012/wordml" xmlns:w16se="http://schemas.microsoft.com/office/word/2015/wordml/symex" mc:Ignorable="w14 w15 w16se">
+<w:styles xmlns:mc="http://schemas.openxmlformats.org/markup-compatibility/2006" xmlns:r="http://schemas.openxmlformats.org/officeDocument/2006/relationships" xmlns:w="http://schemas.openxmlformats.org/wordprocessingml/2006/main" xmlns:w14="http://schemas.microsoft.com/office/word/2010/wordml" xmlns:w15="http://schemas.microsoft.com/office/word/2012/wordml" xmlns:w16cid="http://schemas.microsoft.com/office/word/2016/wordml/cid" xmlns:w16se="http://schemas.microsoft.com/office/word/2015/wordml/symex" mc:Ignorable="w14 w15 w16se w16cid">
   <w:docDefaults>
     <w:rPrDefault>
       <w:rPr>
@@ -543,7 +636,7 @@
     </w:rPrDefault>
     <w:pPrDefault/>
   </w:docDefaults>
-  <w:latentStyles w:defLockedState="0" w:defUIPriority="99" w:defSemiHidden="0" w:defUnhideWhenUsed="0" w:defQFormat="0" w:count="371">
+  <w:latentStyles w:defLockedState="0" w:defUIPriority="99" w:defSemiHidden="0" w:defUnhideWhenUsed="0" w:defQFormat="0" w:count="375">
     <w:lsdException w:name="Normal" w:uiPriority="0" w:qFormat="1"/>
     <w:lsdException w:name="heading 1" w:uiPriority="9" w:qFormat="1"/>
     <w:lsdException w:name="heading 2" w:semiHidden="1" w:uiPriority="9" w:unhideWhenUsed="1" w:qFormat="1"/>
@@ -649,7 +742,6 @@
     <w:lsdException w:name="HTML Sample" w:semiHidden="1" w:unhideWhenUsed="1"/>
     <w:lsdException w:name="HTML Typewriter" w:semiHidden="1" w:unhideWhenUsed="1"/>
     <w:lsdException w:name="HTML Variable" w:semiHidden="1" w:unhideWhenUsed="1"/>
-    <w:lsdException w:name="Normal Table" w:semiHidden="1" w:unhideWhenUsed="1"/>
     <w:lsdException w:name="annotation subject" w:semiHidden="1" w:unhideWhenUsed="1"/>
     <w:lsdException w:name="No List" w:semiHidden="1" w:unhideWhenUsed="1"/>
     <w:lsdException w:name="Outline List 1" w:semiHidden="1" w:unhideWhenUsed="1"/>
@@ -693,10 +785,8 @@
     <w:lsdException w:name="Table Elegant" w:semiHidden="1" w:unhideWhenUsed="1"/>
     <w:lsdException w:name="Table Professional" w:semiHidden="1" w:unhideWhenUsed="1"/>
     <w:lsdException w:name="Table Subtle 1" w:semiHidden="1" w:unhideWhenUsed="1"/>
-    <w:lsdException w:name="Table Subtle 2" w:semiHidden="1" w:unhideWhenUsed="1"/>
     <w:lsdException w:name="Table Web 1" w:semiHidden="1" w:unhideWhenUsed="1"/>
     <w:lsdException w:name="Table Web 2" w:semiHidden="1" w:unhideWhenUsed="1"/>
-    <w:lsdException w:name="Table Web 3" w:semiHidden="1" w:unhideWhenUsed="1"/>
     <w:lsdException w:name="Balloon Text" w:semiHidden="1" w:unhideWhenUsed="1"/>
     <w:lsdException w:name="Table Grid" w:uiPriority="39"/>
     <w:lsdException w:name="Table Theme" w:semiHidden="1" w:unhideWhenUsed="1"/>
@@ -915,6 +1005,10 @@
     <w:lsdException w:name="List Table 5 Dark Accent 6" w:uiPriority="50"/>
     <w:lsdException w:name="List Table 6 Colorful Accent 6" w:uiPriority="51"/>
     <w:lsdException w:name="List Table 7 Colorful Accent 6" w:uiPriority="52"/>
+    <w:lsdException w:name="Mention" w:semiHidden="1" w:unhideWhenUsed="1"/>
+    <w:lsdException w:name="Smart Hyperlink" w:semiHidden="1" w:unhideWhenUsed="1"/>
+    <w:lsdException w:name="Hashtag" w:semiHidden="1" w:unhideWhenUsed="1"/>
+    <w:lsdException w:name="Unresolved Mention" w:semiHidden="1" w:unhideWhenUsed="1"/>
   </w:latentStyles>
   <w:style w:type="paragraph" w:default="1" w:styleId="Normal">
     <w:name w:val="Normal"/>
@@ -959,6 +1053,2402 @@
     </w:pPr>
   </w:style>
 </w:styles>
+</file>
+
+<file path=word/charts/chart1.xml><?xml version="1.0" encoding="utf-8"?>
+<c:chartSpace xmlns:c="http://schemas.openxmlformats.org/drawingml/2006/chart" xmlns:a="http://schemas.openxmlformats.org/drawingml/2006/main" xmlns:r="http://schemas.openxmlformats.org/officeDocument/2006/relationships" xmlns:c16r2="http://schemas.microsoft.com/office/drawing/2015/06/chart">
+  <c:date1904 val="0"/>
+  <c:lang val="en-US"/>
+  <c:roundedCorners val="0"/>
+  <mc:AlternateContent xmlns:mc="http://schemas.openxmlformats.org/markup-compatibility/2006">
+    <mc:Choice xmlns:c14="http://schemas.microsoft.com/office/drawing/2007/8/2/chart" Requires="c14">
+      <c14:style val="102"/>
+    </mc:Choice>
+    <mc:Fallback>
+      <c:style val="2"/>
+    </mc:Fallback>
+  </mc:AlternateContent>
+  <c:chart>
+    <c:title>
+      <c:tx>
+        <c:rich>
+          <a:bodyPr rot="0" spcFirstLastPara="1" vertOverflow="ellipsis" vert="horz" wrap="square" anchor="ctr" anchorCtr="1"/>
+          <a:lstStyle/>
+          <a:p>
+            <a:pPr>
+              <a:defRPr sz="1400" b="0" i="0" u="none" strike="noStrike" kern="1200" spc="0" baseline="0">
+                <a:solidFill>
+                  <a:schemeClr val="tx1">
+                    <a:lumMod val="65000"/>
+                    <a:lumOff val="35000"/>
+                  </a:schemeClr>
+                </a:solidFill>
+                <a:latin typeface="+mn-lt"/>
+                <a:ea typeface="+mn-ea"/>
+                <a:cs typeface="+mn-cs"/>
+              </a:defRPr>
+            </a:pPr>
+            <a:r>
+              <a:rPr lang="en-US"/>
+              <a:t>Number of projects</a:t>
+            </a:r>
+            <a:r>
+              <a:rPr lang="en-US" baseline="0"/>
+              <a:t> applied for different goal</a:t>
+            </a:r>
+            <a:endParaRPr lang="en-US"/>
+          </a:p>
+        </c:rich>
+      </c:tx>
+      <c:overlay val="0"/>
+      <c:spPr>
+        <a:noFill/>
+        <a:ln>
+          <a:noFill/>
+        </a:ln>
+        <a:effectLst/>
+      </c:spPr>
+      <c:txPr>
+        <a:bodyPr rot="0" spcFirstLastPara="1" vertOverflow="ellipsis" vert="horz" wrap="square" anchor="ctr" anchorCtr="1"/>
+        <a:lstStyle/>
+        <a:p>
+          <a:pPr>
+            <a:defRPr sz="1400" b="0" i="0" u="none" strike="noStrike" kern="1200" spc="0" baseline="0">
+              <a:solidFill>
+                <a:schemeClr val="tx1">
+                  <a:lumMod val="65000"/>
+                  <a:lumOff val="35000"/>
+                </a:schemeClr>
+              </a:solidFill>
+              <a:latin typeface="+mn-lt"/>
+              <a:ea typeface="+mn-ea"/>
+              <a:cs typeface="+mn-cs"/>
+            </a:defRPr>
+          </a:pPr>
+          <a:endParaRPr lang="en-US"/>
+        </a:p>
+      </c:txPr>
+    </c:title>
+    <c:autoTitleDeleted val="0"/>
+    <c:plotArea>
+      <c:layout/>
+      <c:barChart>
+        <c:barDir val="col"/>
+        <c:grouping val="stacked"/>
+        <c:varyColors val="0"/>
+        <c:ser>
+          <c:idx val="0"/>
+          <c:order val="0"/>
+          <c:tx>
+            <c:strRef>
+              <c:f>bonus!$B$1</c:f>
+              <c:strCache>
+                <c:ptCount val="1"/>
+                <c:pt idx="0">
+                  <c:v>Number Successful</c:v>
+                </c:pt>
+              </c:strCache>
+            </c:strRef>
+          </c:tx>
+          <c:spPr>
+            <a:solidFill>
+              <a:schemeClr val="accent1"/>
+            </a:solidFill>
+            <a:ln>
+              <a:noFill/>
+            </a:ln>
+            <a:effectLst/>
+          </c:spPr>
+          <c:invertIfNegative val="0"/>
+          <c:cat>
+            <c:strRef>
+              <c:f>bonus!$A$2:$A$13</c:f>
+              <c:strCache>
+                <c:ptCount val="12"/>
+                <c:pt idx="0">
+                  <c:v>Less Than 1000</c:v>
+                </c:pt>
+                <c:pt idx="1">
+                  <c:v>1000 to 4999</c:v>
+                </c:pt>
+                <c:pt idx="2">
+                  <c:v>5000 to 9999</c:v>
+                </c:pt>
+                <c:pt idx="3">
+                  <c:v>10000 to 14999</c:v>
+                </c:pt>
+                <c:pt idx="4">
+                  <c:v>15000 to 19999</c:v>
+                </c:pt>
+                <c:pt idx="5">
+                  <c:v>20000 to 24999</c:v>
+                </c:pt>
+                <c:pt idx="6">
+                  <c:v>25000 to 29999</c:v>
+                </c:pt>
+                <c:pt idx="7">
+                  <c:v>30000 to 34999</c:v>
+                </c:pt>
+                <c:pt idx="8">
+                  <c:v>35000 to 39999</c:v>
+                </c:pt>
+                <c:pt idx="9">
+                  <c:v>40000 to 44999</c:v>
+                </c:pt>
+                <c:pt idx="10">
+                  <c:v>45000 to 49999</c:v>
+                </c:pt>
+                <c:pt idx="11">
+                  <c:v>Greater than or equal to 50000</c:v>
+                </c:pt>
+              </c:strCache>
+            </c:strRef>
+          </c:cat>
+          <c:val>
+            <c:numRef>
+              <c:f>bonus!$B$2:$B$13</c:f>
+              <c:numCache>
+                <c:formatCode>General</c:formatCode>
+                <c:ptCount val="12"/>
+                <c:pt idx="0">
+                  <c:v>322</c:v>
+                </c:pt>
+                <c:pt idx="1">
+                  <c:v>932</c:v>
+                </c:pt>
+                <c:pt idx="2">
+                  <c:v>381</c:v>
+                </c:pt>
+                <c:pt idx="3">
+                  <c:v>168</c:v>
+                </c:pt>
+                <c:pt idx="4">
+                  <c:v>94</c:v>
+                </c:pt>
+                <c:pt idx="5">
+                  <c:v>62</c:v>
+                </c:pt>
+                <c:pt idx="6">
+                  <c:v>55</c:v>
+                </c:pt>
+                <c:pt idx="7">
+                  <c:v>32</c:v>
+                </c:pt>
+                <c:pt idx="8">
+                  <c:v>26</c:v>
+                </c:pt>
+                <c:pt idx="9">
+                  <c:v>21</c:v>
+                </c:pt>
+                <c:pt idx="10">
+                  <c:v>6</c:v>
+                </c:pt>
+                <c:pt idx="11">
+                  <c:v>86</c:v>
+                </c:pt>
+              </c:numCache>
+            </c:numRef>
+          </c:val>
+          <c:extLst>
+            <c:ext xmlns:c16="http://schemas.microsoft.com/office/drawing/2014/chart" uri="{C3380CC4-5D6E-409C-BE32-E72D297353CC}">
+              <c16:uniqueId val="{00000000-F3AD-9341-8397-759F8C5089E3}"/>
+            </c:ext>
+          </c:extLst>
+        </c:ser>
+        <c:ser>
+          <c:idx val="1"/>
+          <c:order val="1"/>
+          <c:tx>
+            <c:strRef>
+              <c:f>bonus!$C$1</c:f>
+              <c:strCache>
+                <c:ptCount val="1"/>
+                <c:pt idx="0">
+                  <c:v>Number Failed</c:v>
+                </c:pt>
+              </c:strCache>
+            </c:strRef>
+          </c:tx>
+          <c:spPr>
+            <a:solidFill>
+              <a:schemeClr val="accent2"/>
+            </a:solidFill>
+            <a:ln>
+              <a:noFill/>
+            </a:ln>
+            <a:effectLst/>
+          </c:spPr>
+          <c:invertIfNegative val="0"/>
+          <c:cat>
+            <c:strRef>
+              <c:f>bonus!$A$2:$A$13</c:f>
+              <c:strCache>
+                <c:ptCount val="12"/>
+                <c:pt idx="0">
+                  <c:v>Less Than 1000</c:v>
+                </c:pt>
+                <c:pt idx="1">
+                  <c:v>1000 to 4999</c:v>
+                </c:pt>
+                <c:pt idx="2">
+                  <c:v>5000 to 9999</c:v>
+                </c:pt>
+                <c:pt idx="3">
+                  <c:v>10000 to 14999</c:v>
+                </c:pt>
+                <c:pt idx="4">
+                  <c:v>15000 to 19999</c:v>
+                </c:pt>
+                <c:pt idx="5">
+                  <c:v>20000 to 24999</c:v>
+                </c:pt>
+                <c:pt idx="6">
+                  <c:v>25000 to 29999</c:v>
+                </c:pt>
+                <c:pt idx="7">
+                  <c:v>30000 to 34999</c:v>
+                </c:pt>
+                <c:pt idx="8">
+                  <c:v>35000 to 39999</c:v>
+                </c:pt>
+                <c:pt idx="9">
+                  <c:v>40000 to 44999</c:v>
+                </c:pt>
+                <c:pt idx="10">
+                  <c:v>45000 to 49999</c:v>
+                </c:pt>
+                <c:pt idx="11">
+                  <c:v>Greater than or equal to 50000</c:v>
+                </c:pt>
+              </c:strCache>
+            </c:strRef>
+          </c:cat>
+          <c:val>
+            <c:numRef>
+              <c:f>bonus!$C$2:$C$13</c:f>
+              <c:numCache>
+                <c:formatCode>General</c:formatCode>
+                <c:ptCount val="12"/>
+                <c:pt idx="0">
+                  <c:v>113</c:v>
+                </c:pt>
+                <c:pt idx="1">
+                  <c:v>420</c:v>
+                </c:pt>
+                <c:pt idx="2">
+                  <c:v>283</c:v>
+                </c:pt>
+                <c:pt idx="3">
+                  <c:v>144</c:v>
+                </c:pt>
+                <c:pt idx="4">
+                  <c:v>90</c:v>
+                </c:pt>
+                <c:pt idx="5">
+                  <c:v>72</c:v>
+                </c:pt>
+                <c:pt idx="6">
+                  <c:v>64</c:v>
+                </c:pt>
+                <c:pt idx="7">
+                  <c:v>37</c:v>
+                </c:pt>
+                <c:pt idx="8">
+                  <c:v>22</c:v>
+                </c:pt>
+                <c:pt idx="9">
+                  <c:v>16</c:v>
+                </c:pt>
+                <c:pt idx="10">
+                  <c:v>11</c:v>
+                </c:pt>
+                <c:pt idx="11">
+                  <c:v>258</c:v>
+                </c:pt>
+              </c:numCache>
+            </c:numRef>
+          </c:val>
+          <c:extLst>
+            <c:ext xmlns:c16="http://schemas.microsoft.com/office/drawing/2014/chart" uri="{C3380CC4-5D6E-409C-BE32-E72D297353CC}">
+              <c16:uniqueId val="{00000001-F3AD-9341-8397-759F8C5089E3}"/>
+            </c:ext>
+          </c:extLst>
+        </c:ser>
+        <c:ser>
+          <c:idx val="2"/>
+          <c:order val="2"/>
+          <c:tx>
+            <c:strRef>
+              <c:f>bonus!$D$1</c:f>
+              <c:strCache>
+                <c:ptCount val="1"/>
+                <c:pt idx="0">
+                  <c:v>Number Canceled</c:v>
+                </c:pt>
+              </c:strCache>
+            </c:strRef>
+          </c:tx>
+          <c:spPr>
+            <a:solidFill>
+              <a:schemeClr val="accent3"/>
+            </a:solidFill>
+            <a:ln>
+              <a:noFill/>
+            </a:ln>
+            <a:effectLst/>
+          </c:spPr>
+          <c:invertIfNegative val="0"/>
+          <c:cat>
+            <c:strRef>
+              <c:f>bonus!$A$2:$A$13</c:f>
+              <c:strCache>
+                <c:ptCount val="12"/>
+                <c:pt idx="0">
+                  <c:v>Less Than 1000</c:v>
+                </c:pt>
+                <c:pt idx="1">
+                  <c:v>1000 to 4999</c:v>
+                </c:pt>
+                <c:pt idx="2">
+                  <c:v>5000 to 9999</c:v>
+                </c:pt>
+                <c:pt idx="3">
+                  <c:v>10000 to 14999</c:v>
+                </c:pt>
+                <c:pt idx="4">
+                  <c:v>15000 to 19999</c:v>
+                </c:pt>
+                <c:pt idx="5">
+                  <c:v>20000 to 24999</c:v>
+                </c:pt>
+                <c:pt idx="6">
+                  <c:v>25000 to 29999</c:v>
+                </c:pt>
+                <c:pt idx="7">
+                  <c:v>30000 to 34999</c:v>
+                </c:pt>
+                <c:pt idx="8">
+                  <c:v>35000 to 39999</c:v>
+                </c:pt>
+                <c:pt idx="9">
+                  <c:v>40000 to 44999</c:v>
+                </c:pt>
+                <c:pt idx="10">
+                  <c:v>45000 to 49999</c:v>
+                </c:pt>
+                <c:pt idx="11">
+                  <c:v>Greater than or equal to 50000</c:v>
+                </c:pt>
+              </c:strCache>
+            </c:strRef>
+          </c:cat>
+          <c:val>
+            <c:numRef>
+              <c:f>bonus!$D$2:$D$13</c:f>
+              <c:numCache>
+                <c:formatCode>General</c:formatCode>
+                <c:ptCount val="12"/>
+                <c:pt idx="0">
+                  <c:v>18</c:v>
+                </c:pt>
+                <c:pt idx="1">
+                  <c:v>60</c:v>
+                </c:pt>
+                <c:pt idx="2">
+                  <c:v>52</c:v>
+                </c:pt>
+                <c:pt idx="3">
+                  <c:v>40</c:v>
+                </c:pt>
+                <c:pt idx="4">
+                  <c:v>17</c:v>
+                </c:pt>
+                <c:pt idx="5">
+                  <c:v>14</c:v>
+                </c:pt>
+                <c:pt idx="6">
+                  <c:v>18</c:v>
+                </c:pt>
+                <c:pt idx="7">
+                  <c:v>13</c:v>
+                </c:pt>
+                <c:pt idx="8">
+                  <c:v>7</c:v>
+                </c:pt>
+                <c:pt idx="9">
+                  <c:v>6</c:v>
+                </c:pt>
+                <c:pt idx="10">
+                  <c:v>4</c:v>
+                </c:pt>
+                <c:pt idx="11">
+                  <c:v>100</c:v>
+                </c:pt>
+              </c:numCache>
+            </c:numRef>
+          </c:val>
+          <c:extLst>
+            <c:ext xmlns:c16="http://schemas.microsoft.com/office/drawing/2014/chart" uri="{C3380CC4-5D6E-409C-BE32-E72D297353CC}">
+              <c16:uniqueId val="{00000002-F3AD-9341-8397-759F8C5089E3}"/>
+            </c:ext>
+          </c:extLst>
+        </c:ser>
+        <c:dLbls>
+          <c:showLegendKey val="0"/>
+          <c:showVal val="0"/>
+          <c:showCatName val="0"/>
+          <c:showSerName val="0"/>
+          <c:showPercent val="0"/>
+          <c:showBubbleSize val="0"/>
+        </c:dLbls>
+        <c:gapWidth val="150"/>
+        <c:overlap val="100"/>
+        <c:axId val="1431511791"/>
+        <c:axId val="1431513471"/>
+      </c:barChart>
+      <c:catAx>
+        <c:axId val="1431511791"/>
+        <c:scaling>
+          <c:orientation val="minMax"/>
+        </c:scaling>
+        <c:delete val="0"/>
+        <c:axPos val="b"/>
+        <c:numFmt formatCode="General" sourceLinked="1"/>
+        <c:majorTickMark val="none"/>
+        <c:minorTickMark val="none"/>
+        <c:tickLblPos val="nextTo"/>
+        <c:spPr>
+          <a:noFill/>
+          <a:ln w="9525" cap="flat" cmpd="sng" algn="ctr">
+            <a:solidFill>
+              <a:schemeClr val="tx1">
+                <a:lumMod val="15000"/>
+                <a:lumOff val="85000"/>
+              </a:schemeClr>
+            </a:solidFill>
+            <a:round/>
+          </a:ln>
+          <a:effectLst/>
+        </c:spPr>
+        <c:txPr>
+          <a:bodyPr rot="-60000000" spcFirstLastPara="1" vertOverflow="ellipsis" vert="horz" wrap="square" anchor="ctr" anchorCtr="1"/>
+          <a:lstStyle/>
+          <a:p>
+            <a:pPr>
+              <a:defRPr sz="900" b="0" i="0" u="none" strike="noStrike" kern="1200" baseline="0">
+                <a:solidFill>
+                  <a:schemeClr val="tx1">
+                    <a:lumMod val="65000"/>
+                    <a:lumOff val="35000"/>
+                  </a:schemeClr>
+                </a:solidFill>
+                <a:latin typeface="+mn-lt"/>
+                <a:ea typeface="+mn-ea"/>
+                <a:cs typeface="+mn-cs"/>
+              </a:defRPr>
+            </a:pPr>
+            <a:endParaRPr lang="en-US"/>
+          </a:p>
+        </c:txPr>
+        <c:crossAx val="1431513471"/>
+        <c:crosses val="autoZero"/>
+        <c:auto val="1"/>
+        <c:lblAlgn val="ctr"/>
+        <c:lblOffset val="100"/>
+        <c:noMultiLvlLbl val="0"/>
+      </c:catAx>
+      <c:valAx>
+        <c:axId val="1431513471"/>
+        <c:scaling>
+          <c:orientation val="minMax"/>
+        </c:scaling>
+        <c:delete val="0"/>
+        <c:axPos val="l"/>
+        <c:majorGridlines>
+          <c:spPr>
+            <a:ln w="9525" cap="flat" cmpd="sng" algn="ctr">
+              <a:solidFill>
+                <a:schemeClr val="tx1">
+                  <a:lumMod val="15000"/>
+                  <a:lumOff val="85000"/>
+                </a:schemeClr>
+              </a:solidFill>
+              <a:round/>
+            </a:ln>
+            <a:effectLst/>
+          </c:spPr>
+        </c:majorGridlines>
+        <c:numFmt formatCode="General" sourceLinked="1"/>
+        <c:majorTickMark val="none"/>
+        <c:minorTickMark val="none"/>
+        <c:tickLblPos val="nextTo"/>
+        <c:spPr>
+          <a:noFill/>
+          <a:ln>
+            <a:noFill/>
+          </a:ln>
+          <a:effectLst/>
+        </c:spPr>
+        <c:txPr>
+          <a:bodyPr rot="-60000000" spcFirstLastPara="1" vertOverflow="ellipsis" vert="horz" wrap="square" anchor="ctr" anchorCtr="1"/>
+          <a:lstStyle/>
+          <a:p>
+            <a:pPr>
+              <a:defRPr sz="900" b="0" i="0" u="none" strike="noStrike" kern="1200" baseline="0">
+                <a:solidFill>
+                  <a:schemeClr val="tx1">
+                    <a:lumMod val="65000"/>
+                    <a:lumOff val="35000"/>
+                  </a:schemeClr>
+                </a:solidFill>
+                <a:latin typeface="+mn-lt"/>
+                <a:ea typeface="+mn-ea"/>
+                <a:cs typeface="+mn-cs"/>
+              </a:defRPr>
+            </a:pPr>
+            <a:endParaRPr lang="en-US"/>
+          </a:p>
+        </c:txPr>
+        <c:crossAx val="1431511791"/>
+        <c:crosses val="autoZero"/>
+        <c:crossBetween val="between"/>
+      </c:valAx>
+      <c:spPr>
+        <a:noFill/>
+        <a:ln>
+          <a:noFill/>
+        </a:ln>
+        <a:effectLst/>
+      </c:spPr>
+    </c:plotArea>
+    <c:legend>
+      <c:legendPos val="b"/>
+      <c:overlay val="0"/>
+      <c:spPr>
+        <a:noFill/>
+        <a:ln>
+          <a:noFill/>
+        </a:ln>
+        <a:effectLst/>
+      </c:spPr>
+      <c:txPr>
+        <a:bodyPr rot="0" spcFirstLastPara="1" vertOverflow="ellipsis" vert="horz" wrap="square" anchor="ctr" anchorCtr="1"/>
+        <a:lstStyle/>
+        <a:p>
+          <a:pPr>
+            <a:defRPr sz="900" b="0" i="0" u="none" strike="noStrike" kern="1200" baseline="0">
+              <a:solidFill>
+                <a:schemeClr val="tx1">
+                  <a:lumMod val="65000"/>
+                  <a:lumOff val="35000"/>
+                </a:schemeClr>
+              </a:solidFill>
+              <a:latin typeface="+mn-lt"/>
+              <a:ea typeface="+mn-ea"/>
+              <a:cs typeface="+mn-cs"/>
+            </a:defRPr>
+          </a:pPr>
+          <a:endParaRPr lang="en-US"/>
+        </a:p>
+      </c:txPr>
+    </c:legend>
+    <c:plotVisOnly val="1"/>
+    <c:dispBlanksAs val="gap"/>
+    <c:extLst>
+      <c:ext xmlns:c16r3="http://schemas.microsoft.com/office/drawing/2017/03/chart" uri="{56B9EC1D-385E-4148-901F-78D8002777C0}">
+        <c16r3:dataDisplayOptions16>
+          <c16r3:dispNaAsBlank val="1"/>
+        </c16r3:dataDisplayOptions16>
+      </c:ext>
+    </c:extLst>
+    <c:showDLblsOverMax val="0"/>
+  </c:chart>
+  <c:spPr>
+    <a:solidFill>
+      <a:schemeClr val="bg1"/>
+    </a:solidFill>
+    <a:ln w="9525" cap="flat" cmpd="sng" algn="ctr">
+      <a:solidFill>
+        <a:schemeClr val="tx1">
+          <a:lumMod val="15000"/>
+          <a:lumOff val="85000"/>
+        </a:schemeClr>
+      </a:solidFill>
+      <a:round/>
+    </a:ln>
+    <a:effectLst/>
+  </c:spPr>
+  <c:txPr>
+    <a:bodyPr/>
+    <a:lstStyle/>
+    <a:p>
+      <a:pPr>
+        <a:defRPr/>
+      </a:pPr>
+      <a:endParaRPr lang="en-US"/>
+    </a:p>
+  </c:txPr>
+  <c:externalData r:id="rId3">
+    <c:autoUpdate val="0"/>
+  </c:externalData>
+</c:chartSpace>
+</file>
+
+<file path=word/charts/chart2.xml><?xml version="1.0" encoding="utf-8"?>
+<c:chartSpace xmlns:c="http://schemas.openxmlformats.org/drawingml/2006/chart" xmlns:a="http://schemas.openxmlformats.org/drawingml/2006/main" xmlns:r="http://schemas.openxmlformats.org/officeDocument/2006/relationships" xmlns:c16r2="http://schemas.microsoft.com/office/drawing/2015/06/chart">
+  <c:date1904 val="0"/>
+  <c:lang val="en-US"/>
+  <c:roundedCorners val="0"/>
+  <mc:AlternateContent xmlns:mc="http://schemas.openxmlformats.org/markup-compatibility/2006">
+    <mc:Choice xmlns:c14="http://schemas.microsoft.com/office/drawing/2007/8/2/chart" Requires="c14">
+      <c14:style val="102"/>
+    </mc:Choice>
+    <mc:Fallback>
+      <c:style val="2"/>
+    </mc:Fallback>
+  </mc:AlternateContent>
+  <c:chart>
+    <c:title>
+      <c:tx>
+        <c:rich>
+          <a:bodyPr rot="0" spcFirstLastPara="1" vertOverflow="ellipsis" vert="horz" wrap="square" anchor="ctr" anchorCtr="1"/>
+          <a:lstStyle/>
+          <a:p>
+            <a:pPr marL="0" marR="0" lvl="0" indent="0" algn="ctr" defTabSz="914400" rtl="0" eaLnBrk="1" fontAlgn="auto" latinLnBrk="0" hangingPunct="1">
+              <a:lnSpc>
+                <a:spcPct val="100000"/>
+              </a:lnSpc>
+              <a:spcBef>
+                <a:spcPts val="0"/>
+              </a:spcBef>
+              <a:spcAft>
+                <a:spcPts val="0"/>
+              </a:spcAft>
+              <a:buClrTx/>
+              <a:buSzTx/>
+              <a:buFontTx/>
+              <a:buNone/>
+              <a:tabLst/>
+              <a:defRPr sz="1400" b="0" i="0" u="none" strike="noStrike" kern="1200" spc="0" baseline="0">
+                <a:solidFill>
+                  <a:sysClr val="windowText" lastClr="000000">
+                    <a:lumMod val="65000"/>
+                    <a:lumOff val="35000"/>
+                  </a:sysClr>
+                </a:solidFill>
+                <a:latin typeface="+mn-lt"/>
+                <a:ea typeface="+mn-ea"/>
+                <a:cs typeface="+mn-cs"/>
+              </a:defRPr>
+            </a:pPr>
+            <a:r>
+              <a:rPr lang="en-US" sz="1800" b="0" i="0" baseline="0">
+                <a:effectLst/>
+              </a:rPr>
+              <a:t>Percentage of projects applied for different goal</a:t>
+            </a:r>
+            <a:endParaRPr lang="en-US">
+              <a:effectLst/>
+            </a:endParaRPr>
+          </a:p>
+        </c:rich>
+      </c:tx>
+      <c:overlay val="0"/>
+      <c:spPr>
+        <a:noFill/>
+        <a:ln>
+          <a:noFill/>
+        </a:ln>
+        <a:effectLst/>
+      </c:spPr>
+      <c:txPr>
+        <a:bodyPr rot="0" spcFirstLastPara="1" vertOverflow="ellipsis" vert="horz" wrap="square" anchor="ctr" anchorCtr="1"/>
+        <a:lstStyle/>
+        <a:p>
+          <a:pPr marL="0" marR="0" lvl="0" indent="0" algn="ctr" defTabSz="914400" rtl="0" eaLnBrk="1" fontAlgn="auto" latinLnBrk="0" hangingPunct="1">
+            <a:lnSpc>
+              <a:spcPct val="100000"/>
+            </a:lnSpc>
+            <a:spcBef>
+              <a:spcPts val="0"/>
+            </a:spcBef>
+            <a:spcAft>
+              <a:spcPts val="0"/>
+            </a:spcAft>
+            <a:buClrTx/>
+            <a:buSzTx/>
+            <a:buFontTx/>
+            <a:buNone/>
+            <a:tabLst/>
+            <a:defRPr sz="1400" b="0" i="0" u="none" strike="noStrike" kern="1200" spc="0" baseline="0">
+              <a:solidFill>
+                <a:sysClr val="windowText" lastClr="000000">
+                  <a:lumMod val="65000"/>
+                  <a:lumOff val="35000"/>
+                </a:sysClr>
+              </a:solidFill>
+              <a:latin typeface="+mn-lt"/>
+              <a:ea typeface="+mn-ea"/>
+              <a:cs typeface="+mn-cs"/>
+            </a:defRPr>
+          </a:pPr>
+          <a:endParaRPr lang="en-US"/>
+        </a:p>
+      </c:txPr>
+    </c:title>
+    <c:autoTitleDeleted val="0"/>
+    <c:plotArea>
+      <c:layout/>
+      <c:barChart>
+        <c:barDir val="col"/>
+        <c:grouping val="percentStacked"/>
+        <c:varyColors val="0"/>
+        <c:ser>
+          <c:idx val="0"/>
+          <c:order val="0"/>
+          <c:tx>
+            <c:strRef>
+              <c:f>bonus!$B$1</c:f>
+              <c:strCache>
+                <c:ptCount val="1"/>
+                <c:pt idx="0">
+                  <c:v>Number Successful</c:v>
+                </c:pt>
+              </c:strCache>
+            </c:strRef>
+          </c:tx>
+          <c:spPr>
+            <a:solidFill>
+              <a:schemeClr val="accent1"/>
+            </a:solidFill>
+            <a:ln>
+              <a:noFill/>
+            </a:ln>
+            <a:effectLst/>
+          </c:spPr>
+          <c:invertIfNegative val="0"/>
+          <c:cat>
+            <c:strRef>
+              <c:f>bonus!$A$2:$A$13</c:f>
+              <c:strCache>
+                <c:ptCount val="12"/>
+                <c:pt idx="0">
+                  <c:v>Less Than 1000</c:v>
+                </c:pt>
+                <c:pt idx="1">
+                  <c:v>1000 to 4999</c:v>
+                </c:pt>
+                <c:pt idx="2">
+                  <c:v>5000 to 9999</c:v>
+                </c:pt>
+                <c:pt idx="3">
+                  <c:v>10000 to 14999</c:v>
+                </c:pt>
+                <c:pt idx="4">
+                  <c:v>15000 to 19999</c:v>
+                </c:pt>
+                <c:pt idx="5">
+                  <c:v>20000 to 24999</c:v>
+                </c:pt>
+                <c:pt idx="6">
+                  <c:v>25000 to 29999</c:v>
+                </c:pt>
+                <c:pt idx="7">
+                  <c:v>30000 to 34999</c:v>
+                </c:pt>
+                <c:pt idx="8">
+                  <c:v>35000 to 39999</c:v>
+                </c:pt>
+                <c:pt idx="9">
+                  <c:v>40000 to 44999</c:v>
+                </c:pt>
+                <c:pt idx="10">
+                  <c:v>45000 to 49999</c:v>
+                </c:pt>
+                <c:pt idx="11">
+                  <c:v>Greater than or equal to 50000</c:v>
+                </c:pt>
+              </c:strCache>
+            </c:strRef>
+          </c:cat>
+          <c:val>
+            <c:numRef>
+              <c:f>bonus!$B$2:$B$13</c:f>
+              <c:numCache>
+                <c:formatCode>General</c:formatCode>
+                <c:ptCount val="12"/>
+                <c:pt idx="0">
+                  <c:v>322</c:v>
+                </c:pt>
+                <c:pt idx="1">
+                  <c:v>932</c:v>
+                </c:pt>
+                <c:pt idx="2">
+                  <c:v>381</c:v>
+                </c:pt>
+                <c:pt idx="3">
+                  <c:v>168</c:v>
+                </c:pt>
+                <c:pt idx="4">
+                  <c:v>94</c:v>
+                </c:pt>
+                <c:pt idx="5">
+                  <c:v>62</c:v>
+                </c:pt>
+                <c:pt idx="6">
+                  <c:v>55</c:v>
+                </c:pt>
+                <c:pt idx="7">
+                  <c:v>32</c:v>
+                </c:pt>
+                <c:pt idx="8">
+                  <c:v>26</c:v>
+                </c:pt>
+                <c:pt idx="9">
+                  <c:v>21</c:v>
+                </c:pt>
+                <c:pt idx="10">
+                  <c:v>6</c:v>
+                </c:pt>
+                <c:pt idx="11">
+                  <c:v>86</c:v>
+                </c:pt>
+              </c:numCache>
+            </c:numRef>
+          </c:val>
+          <c:extLst>
+            <c:ext xmlns:c16="http://schemas.microsoft.com/office/drawing/2014/chart" uri="{C3380CC4-5D6E-409C-BE32-E72D297353CC}">
+              <c16:uniqueId val="{00000000-7994-6A45-897C-EEB416A1D23D}"/>
+            </c:ext>
+          </c:extLst>
+        </c:ser>
+        <c:ser>
+          <c:idx val="1"/>
+          <c:order val="1"/>
+          <c:tx>
+            <c:strRef>
+              <c:f>bonus!$C$1</c:f>
+              <c:strCache>
+                <c:ptCount val="1"/>
+                <c:pt idx="0">
+                  <c:v>Number Failed</c:v>
+                </c:pt>
+              </c:strCache>
+            </c:strRef>
+          </c:tx>
+          <c:spPr>
+            <a:solidFill>
+              <a:schemeClr val="accent2"/>
+            </a:solidFill>
+            <a:ln>
+              <a:noFill/>
+            </a:ln>
+            <a:effectLst/>
+          </c:spPr>
+          <c:invertIfNegative val="0"/>
+          <c:cat>
+            <c:strRef>
+              <c:f>bonus!$A$2:$A$13</c:f>
+              <c:strCache>
+                <c:ptCount val="12"/>
+                <c:pt idx="0">
+                  <c:v>Less Than 1000</c:v>
+                </c:pt>
+                <c:pt idx="1">
+                  <c:v>1000 to 4999</c:v>
+                </c:pt>
+                <c:pt idx="2">
+                  <c:v>5000 to 9999</c:v>
+                </c:pt>
+                <c:pt idx="3">
+                  <c:v>10000 to 14999</c:v>
+                </c:pt>
+                <c:pt idx="4">
+                  <c:v>15000 to 19999</c:v>
+                </c:pt>
+                <c:pt idx="5">
+                  <c:v>20000 to 24999</c:v>
+                </c:pt>
+                <c:pt idx="6">
+                  <c:v>25000 to 29999</c:v>
+                </c:pt>
+                <c:pt idx="7">
+                  <c:v>30000 to 34999</c:v>
+                </c:pt>
+                <c:pt idx="8">
+                  <c:v>35000 to 39999</c:v>
+                </c:pt>
+                <c:pt idx="9">
+                  <c:v>40000 to 44999</c:v>
+                </c:pt>
+                <c:pt idx="10">
+                  <c:v>45000 to 49999</c:v>
+                </c:pt>
+                <c:pt idx="11">
+                  <c:v>Greater than or equal to 50000</c:v>
+                </c:pt>
+              </c:strCache>
+            </c:strRef>
+          </c:cat>
+          <c:val>
+            <c:numRef>
+              <c:f>bonus!$C$2:$C$13</c:f>
+              <c:numCache>
+                <c:formatCode>General</c:formatCode>
+                <c:ptCount val="12"/>
+                <c:pt idx="0">
+                  <c:v>113</c:v>
+                </c:pt>
+                <c:pt idx="1">
+                  <c:v>420</c:v>
+                </c:pt>
+                <c:pt idx="2">
+                  <c:v>283</c:v>
+                </c:pt>
+                <c:pt idx="3">
+                  <c:v>144</c:v>
+                </c:pt>
+                <c:pt idx="4">
+                  <c:v>90</c:v>
+                </c:pt>
+                <c:pt idx="5">
+                  <c:v>72</c:v>
+                </c:pt>
+                <c:pt idx="6">
+                  <c:v>64</c:v>
+                </c:pt>
+                <c:pt idx="7">
+                  <c:v>37</c:v>
+                </c:pt>
+                <c:pt idx="8">
+                  <c:v>22</c:v>
+                </c:pt>
+                <c:pt idx="9">
+                  <c:v>16</c:v>
+                </c:pt>
+                <c:pt idx="10">
+                  <c:v>11</c:v>
+                </c:pt>
+                <c:pt idx="11">
+                  <c:v>258</c:v>
+                </c:pt>
+              </c:numCache>
+            </c:numRef>
+          </c:val>
+          <c:extLst>
+            <c:ext xmlns:c16="http://schemas.microsoft.com/office/drawing/2014/chart" uri="{C3380CC4-5D6E-409C-BE32-E72D297353CC}">
+              <c16:uniqueId val="{00000001-7994-6A45-897C-EEB416A1D23D}"/>
+            </c:ext>
+          </c:extLst>
+        </c:ser>
+        <c:ser>
+          <c:idx val="2"/>
+          <c:order val="2"/>
+          <c:tx>
+            <c:strRef>
+              <c:f>bonus!$D$1</c:f>
+              <c:strCache>
+                <c:ptCount val="1"/>
+                <c:pt idx="0">
+                  <c:v>Number Canceled</c:v>
+                </c:pt>
+              </c:strCache>
+            </c:strRef>
+          </c:tx>
+          <c:spPr>
+            <a:solidFill>
+              <a:schemeClr val="accent3"/>
+            </a:solidFill>
+            <a:ln>
+              <a:noFill/>
+            </a:ln>
+            <a:effectLst/>
+          </c:spPr>
+          <c:invertIfNegative val="0"/>
+          <c:cat>
+            <c:strRef>
+              <c:f>bonus!$A$2:$A$13</c:f>
+              <c:strCache>
+                <c:ptCount val="12"/>
+                <c:pt idx="0">
+                  <c:v>Less Than 1000</c:v>
+                </c:pt>
+                <c:pt idx="1">
+                  <c:v>1000 to 4999</c:v>
+                </c:pt>
+                <c:pt idx="2">
+                  <c:v>5000 to 9999</c:v>
+                </c:pt>
+                <c:pt idx="3">
+                  <c:v>10000 to 14999</c:v>
+                </c:pt>
+                <c:pt idx="4">
+                  <c:v>15000 to 19999</c:v>
+                </c:pt>
+                <c:pt idx="5">
+                  <c:v>20000 to 24999</c:v>
+                </c:pt>
+                <c:pt idx="6">
+                  <c:v>25000 to 29999</c:v>
+                </c:pt>
+                <c:pt idx="7">
+                  <c:v>30000 to 34999</c:v>
+                </c:pt>
+                <c:pt idx="8">
+                  <c:v>35000 to 39999</c:v>
+                </c:pt>
+                <c:pt idx="9">
+                  <c:v>40000 to 44999</c:v>
+                </c:pt>
+                <c:pt idx="10">
+                  <c:v>45000 to 49999</c:v>
+                </c:pt>
+                <c:pt idx="11">
+                  <c:v>Greater than or equal to 50000</c:v>
+                </c:pt>
+              </c:strCache>
+            </c:strRef>
+          </c:cat>
+          <c:val>
+            <c:numRef>
+              <c:f>bonus!$D$2:$D$13</c:f>
+              <c:numCache>
+                <c:formatCode>General</c:formatCode>
+                <c:ptCount val="12"/>
+                <c:pt idx="0">
+                  <c:v>18</c:v>
+                </c:pt>
+                <c:pt idx="1">
+                  <c:v>60</c:v>
+                </c:pt>
+                <c:pt idx="2">
+                  <c:v>52</c:v>
+                </c:pt>
+                <c:pt idx="3">
+                  <c:v>40</c:v>
+                </c:pt>
+                <c:pt idx="4">
+                  <c:v>17</c:v>
+                </c:pt>
+                <c:pt idx="5">
+                  <c:v>14</c:v>
+                </c:pt>
+                <c:pt idx="6">
+                  <c:v>18</c:v>
+                </c:pt>
+                <c:pt idx="7">
+                  <c:v>13</c:v>
+                </c:pt>
+                <c:pt idx="8">
+                  <c:v>7</c:v>
+                </c:pt>
+                <c:pt idx="9">
+                  <c:v>6</c:v>
+                </c:pt>
+                <c:pt idx="10">
+                  <c:v>4</c:v>
+                </c:pt>
+                <c:pt idx="11">
+                  <c:v>100</c:v>
+                </c:pt>
+              </c:numCache>
+            </c:numRef>
+          </c:val>
+          <c:extLst>
+            <c:ext xmlns:c16="http://schemas.microsoft.com/office/drawing/2014/chart" uri="{C3380CC4-5D6E-409C-BE32-E72D297353CC}">
+              <c16:uniqueId val="{00000002-7994-6A45-897C-EEB416A1D23D}"/>
+            </c:ext>
+          </c:extLst>
+        </c:ser>
+        <c:dLbls>
+          <c:showLegendKey val="0"/>
+          <c:showVal val="0"/>
+          <c:showCatName val="0"/>
+          <c:showSerName val="0"/>
+          <c:showPercent val="0"/>
+          <c:showBubbleSize val="0"/>
+        </c:dLbls>
+        <c:gapWidth val="150"/>
+        <c:overlap val="100"/>
+        <c:axId val="1429946943"/>
+        <c:axId val="1427951407"/>
+      </c:barChart>
+      <c:catAx>
+        <c:axId val="1429946943"/>
+        <c:scaling>
+          <c:orientation val="minMax"/>
+        </c:scaling>
+        <c:delete val="0"/>
+        <c:axPos val="b"/>
+        <c:numFmt formatCode="General" sourceLinked="1"/>
+        <c:majorTickMark val="none"/>
+        <c:minorTickMark val="none"/>
+        <c:tickLblPos val="nextTo"/>
+        <c:spPr>
+          <a:noFill/>
+          <a:ln w="9525" cap="flat" cmpd="sng" algn="ctr">
+            <a:solidFill>
+              <a:schemeClr val="tx1">
+                <a:lumMod val="15000"/>
+                <a:lumOff val="85000"/>
+              </a:schemeClr>
+            </a:solidFill>
+            <a:round/>
+          </a:ln>
+          <a:effectLst/>
+        </c:spPr>
+        <c:txPr>
+          <a:bodyPr rot="-60000000" spcFirstLastPara="1" vertOverflow="ellipsis" vert="horz" wrap="square" anchor="ctr" anchorCtr="1"/>
+          <a:lstStyle/>
+          <a:p>
+            <a:pPr>
+              <a:defRPr sz="900" b="0" i="0" u="none" strike="noStrike" kern="1200" baseline="0">
+                <a:solidFill>
+                  <a:schemeClr val="tx1">
+                    <a:lumMod val="65000"/>
+                    <a:lumOff val="35000"/>
+                  </a:schemeClr>
+                </a:solidFill>
+                <a:latin typeface="+mn-lt"/>
+                <a:ea typeface="+mn-ea"/>
+                <a:cs typeface="+mn-cs"/>
+              </a:defRPr>
+            </a:pPr>
+            <a:endParaRPr lang="en-US"/>
+          </a:p>
+        </c:txPr>
+        <c:crossAx val="1427951407"/>
+        <c:crosses val="autoZero"/>
+        <c:auto val="1"/>
+        <c:lblAlgn val="ctr"/>
+        <c:lblOffset val="100"/>
+        <c:noMultiLvlLbl val="0"/>
+      </c:catAx>
+      <c:valAx>
+        <c:axId val="1427951407"/>
+        <c:scaling>
+          <c:orientation val="minMax"/>
+        </c:scaling>
+        <c:delete val="0"/>
+        <c:axPos val="l"/>
+        <c:majorGridlines>
+          <c:spPr>
+            <a:ln w="9525" cap="flat" cmpd="sng" algn="ctr">
+              <a:solidFill>
+                <a:schemeClr val="tx1">
+                  <a:lumMod val="15000"/>
+                  <a:lumOff val="85000"/>
+                </a:schemeClr>
+              </a:solidFill>
+              <a:round/>
+            </a:ln>
+            <a:effectLst/>
+          </c:spPr>
+        </c:majorGridlines>
+        <c:numFmt formatCode="0%" sourceLinked="1"/>
+        <c:majorTickMark val="none"/>
+        <c:minorTickMark val="none"/>
+        <c:tickLblPos val="nextTo"/>
+        <c:spPr>
+          <a:noFill/>
+          <a:ln>
+            <a:noFill/>
+          </a:ln>
+          <a:effectLst/>
+        </c:spPr>
+        <c:txPr>
+          <a:bodyPr rot="-60000000" spcFirstLastPara="1" vertOverflow="ellipsis" vert="horz" wrap="square" anchor="ctr" anchorCtr="1"/>
+          <a:lstStyle/>
+          <a:p>
+            <a:pPr>
+              <a:defRPr sz="900" b="0" i="0" u="none" strike="noStrike" kern="1200" baseline="0">
+                <a:solidFill>
+                  <a:schemeClr val="tx1">
+                    <a:lumMod val="65000"/>
+                    <a:lumOff val="35000"/>
+                  </a:schemeClr>
+                </a:solidFill>
+                <a:latin typeface="+mn-lt"/>
+                <a:ea typeface="+mn-ea"/>
+                <a:cs typeface="+mn-cs"/>
+              </a:defRPr>
+            </a:pPr>
+            <a:endParaRPr lang="en-US"/>
+          </a:p>
+        </c:txPr>
+        <c:crossAx val="1429946943"/>
+        <c:crosses val="autoZero"/>
+        <c:crossBetween val="between"/>
+      </c:valAx>
+      <c:spPr>
+        <a:noFill/>
+        <a:ln>
+          <a:noFill/>
+        </a:ln>
+        <a:effectLst/>
+      </c:spPr>
+    </c:plotArea>
+    <c:legend>
+      <c:legendPos val="b"/>
+      <c:overlay val="0"/>
+      <c:spPr>
+        <a:noFill/>
+        <a:ln>
+          <a:noFill/>
+        </a:ln>
+        <a:effectLst/>
+      </c:spPr>
+      <c:txPr>
+        <a:bodyPr rot="0" spcFirstLastPara="1" vertOverflow="ellipsis" vert="horz" wrap="square" anchor="ctr" anchorCtr="1"/>
+        <a:lstStyle/>
+        <a:p>
+          <a:pPr>
+            <a:defRPr sz="900" b="0" i="0" u="none" strike="noStrike" kern="1200" baseline="0">
+              <a:solidFill>
+                <a:schemeClr val="tx1">
+                  <a:lumMod val="65000"/>
+                  <a:lumOff val="35000"/>
+                </a:schemeClr>
+              </a:solidFill>
+              <a:latin typeface="+mn-lt"/>
+              <a:ea typeface="+mn-ea"/>
+              <a:cs typeface="+mn-cs"/>
+            </a:defRPr>
+          </a:pPr>
+          <a:endParaRPr lang="en-US"/>
+        </a:p>
+      </c:txPr>
+    </c:legend>
+    <c:plotVisOnly val="1"/>
+    <c:dispBlanksAs val="gap"/>
+    <c:extLst>
+      <c:ext xmlns:c16r3="http://schemas.microsoft.com/office/drawing/2017/03/chart" uri="{56B9EC1D-385E-4148-901F-78D8002777C0}">
+        <c16r3:dataDisplayOptions16>
+          <c16r3:dispNaAsBlank val="1"/>
+        </c16r3:dataDisplayOptions16>
+      </c:ext>
+    </c:extLst>
+    <c:showDLblsOverMax val="0"/>
+  </c:chart>
+  <c:spPr>
+    <a:solidFill>
+      <a:schemeClr val="bg1"/>
+    </a:solidFill>
+    <a:ln w="9525" cap="flat" cmpd="sng" algn="ctr">
+      <a:solidFill>
+        <a:schemeClr val="tx1">
+          <a:lumMod val="15000"/>
+          <a:lumOff val="85000"/>
+        </a:schemeClr>
+      </a:solidFill>
+      <a:round/>
+    </a:ln>
+    <a:effectLst/>
+  </c:spPr>
+  <c:txPr>
+    <a:bodyPr/>
+    <a:lstStyle/>
+    <a:p>
+      <a:pPr>
+        <a:defRPr/>
+      </a:pPr>
+      <a:endParaRPr lang="en-US"/>
+    </a:p>
+  </c:txPr>
+  <c:externalData r:id="rId3">
+    <c:autoUpdate val="0"/>
+  </c:externalData>
+</c:chartSpace>
+</file>
+
+<file path=word/charts/colors1.xml><?xml version="1.0" encoding="utf-8"?>
+<cs:colorStyle xmlns:cs="http://schemas.microsoft.com/office/drawing/2012/chartStyle" xmlns:a="http://schemas.openxmlformats.org/drawingml/2006/main" meth="cycle" id="10">
+  <a:schemeClr val="accent1"/>
+  <a:schemeClr val="accent2"/>
+  <a:schemeClr val="accent3"/>
+  <a:schemeClr val="accent4"/>
+  <a:schemeClr val="accent5"/>
+  <a:schemeClr val="accent6"/>
+  <cs:variation/>
+  <cs:variation>
+    <a:lumMod val="60000"/>
+  </cs:variation>
+  <cs:variation>
+    <a:lumMod val="80000"/>
+    <a:lumOff val="20000"/>
+  </cs:variation>
+  <cs:variation>
+    <a:lumMod val="80000"/>
+  </cs:variation>
+  <cs:variation>
+    <a:lumMod val="60000"/>
+    <a:lumOff val="40000"/>
+  </cs:variation>
+  <cs:variation>
+    <a:lumMod val="50000"/>
+  </cs:variation>
+  <cs:variation>
+    <a:lumMod val="70000"/>
+    <a:lumOff val="30000"/>
+  </cs:variation>
+  <cs:variation>
+    <a:lumMod val="70000"/>
+  </cs:variation>
+  <cs:variation>
+    <a:lumMod val="50000"/>
+    <a:lumOff val="50000"/>
+  </cs:variation>
+</cs:colorStyle>
+</file>
+
+<file path=word/charts/colors2.xml><?xml version="1.0" encoding="utf-8"?>
+<cs:colorStyle xmlns:cs="http://schemas.microsoft.com/office/drawing/2012/chartStyle" xmlns:a="http://schemas.openxmlformats.org/drawingml/2006/main" meth="cycle" id="10">
+  <a:schemeClr val="accent1"/>
+  <a:schemeClr val="accent2"/>
+  <a:schemeClr val="accent3"/>
+  <a:schemeClr val="accent4"/>
+  <a:schemeClr val="accent5"/>
+  <a:schemeClr val="accent6"/>
+  <cs:variation/>
+  <cs:variation>
+    <a:lumMod val="60000"/>
+  </cs:variation>
+  <cs:variation>
+    <a:lumMod val="80000"/>
+    <a:lumOff val="20000"/>
+  </cs:variation>
+  <cs:variation>
+    <a:lumMod val="80000"/>
+  </cs:variation>
+  <cs:variation>
+    <a:lumMod val="60000"/>
+    <a:lumOff val="40000"/>
+  </cs:variation>
+  <cs:variation>
+    <a:lumMod val="50000"/>
+  </cs:variation>
+  <cs:variation>
+    <a:lumMod val="70000"/>
+    <a:lumOff val="30000"/>
+  </cs:variation>
+  <cs:variation>
+    <a:lumMod val="70000"/>
+  </cs:variation>
+  <cs:variation>
+    <a:lumMod val="50000"/>
+    <a:lumOff val="50000"/>
+  </cs:variation>
+</cs:colorStyle>
+</file>
+
+<file path=word/charts/style1.xml><?xml version="1.0" encoding="utf-8"?>
+<cs:chartStyle xmlns:cs="http://schemas.microsoft.com/office/drawing/2012/chartStyle" xmlns:a="http://schemas.openxmlformats.org/drawingml/2006/main" id="297">
+  <cs:axisTitle>
+    <cs:lnRef idx="0"/>
+    <cs:fillRef idx="0"/>
+    <cs:effectRef idx="0"/>
+    <cs:fontRef idx="minor">
+      <a:schemeClr val="tx1">
+        <a:lumMod val="65000"/>
+        <a:lumOff val="35000"/>
+      </a:schemeClr>
+    </cs:fontRef>
+    <cs:defRPr sz="1000" kern="1200"/>
+  </cs:axisTitle>
+  <cs:categoryAxis>
+    <cs:lnRef idx="0"/>
+    <cs:fillRef idx="0"/>
+    <cs:effectRef idx="0"/>
+    <cs:fontRef idx="minor">
+      <a:schemeClr val="tx1">
+        <a:lumMod val="65000"/>
+        <a:lumOff val="35000"/>
+      </a:schemeClr>
+    </cs:fontRef>
+    <cs:spPr>
+      <a:ln w="9525" cap="flat" cmpd="sng" algn="ctr">
+        <a:solidFill>
+          <a:schemeClr val="tx1">
+            <a:lumMod val="15000"/>
+            <a:lumOff val="85000"/>
+          </a:schemeClr>
+        </a:solidFill>
+        <a:round/>
+      </a:ln>
+    </cs:spPr>
+    <cs:defRPr sz="900" kern="1200"/>
+  </cs:categoryAxis>
+  <cs:chartArea mods="allowNoFillOverride allowNoLineOverride">
+    <cs:lnRef idx="0"/>
+    <cs:fillRef idx="0"/>
+    <cs:effectRef idx="0"/>
+    <cs:fontRef idx="minor">
+      <a:schemeClr val="tx1"/>
+    </cs:fontRef>
+    <cs:spPr>
+      <a:solidFill>
+        <a:schemeClr val="bg1"/>
+      </a:solidFill>
+      <a:ln w="9525" cap="flat" cmpd="sng" algn="ctr">
+        <a:solidFill>
+          <a:schemeClr val="tx1">
+            <a:lumMod val="15000"/>
+            <a:lumOff val="85000"/>
+          </a:schemeClr>
+        </a:solidFill>
+        <a:round/>
+      </a:ln>
+    </cs:spPr>
+    <cs:defRPr sz="1000" kern="1200"/>
+  </cs:chartArea>
+  <cs:dataLabel>
+    <cs:lnRef idx="0"/>
+    <cs:fillRef idx="0"/>
+    <cs:effectRef idx="0"/>
+    <cs:fontRef idx="minor">
+      <a:schemeClr val="tx1">
+        <a:lumMod val="75000"/>
+        <a:lumOff val="25000"/>
+      </a:schemeClr>
+    </cs:fontRef>
+    <cs:defRPr sz="900" kern="1200"/>
+  </cs:dataLabel>
+  <cs:dataLabelCallout>
+    <cs:lnRef idx="0"/>
+    <cs:fillRef idx="0"/>
+    <cs:effectRef idx="0"/>
+    <cs:fontRef idx="minor">
+      <a:schemeClr val="dk1">
+        <a:lumMod val="65000"/>
+        <a:lumOff val="35000"/>
+      </a:schemeClr>
+    </cs:fontRef>
+    <cs:spPr>
+      <a:solidFill>
+        <a:schemeClr val="lt1"/>
+      </a:solidFill>
+      <a:ln>
+        <a:solidFill>
+          <a:schemeClr val="dk1">
+            <a:lumMod val="25000"/>
+            <a:lumOff val="75000"/>
+          </a:schemeClr>
+        </a:solidFill>
+      </a:ln>
+    </cs:spPr>
+    <cs:defRPr sz="900" kern="1200"/>
+    <cs:bodyPr rot="0" spcFirstLastPara="1" vertOverflow="clip" horzOverflow="clip" vert="horz" wrap="square" lIns="36576" tIns="18288" rIns="36576" bIns="18288" anchor="ctr" anchorCtr="1">
+      <a:spAutoFit/>
+    </cs:bodyPr>
+  </cs:dataLabelCallout>
+  <cs:dataPoint>
+    <cs:lnRef idx="0"/>
+    <cs:fillRef idx="1">
+      <cs:styleClr val="auto"/>
+    </cs:fillRef>
+    <cs:effectRef idx="0"/>
+    <cs:fontRef idx="minor">
+      <a:schemeClr val="tx1"/>
+    </cs:fontRef>
+  </cs:dataPoint>
+  <cs:dataPoint3D>
+    <cs:lnRef idx="0"/>
+    <cs:fillRef idx="1">
+      <cs:styleClr val="auto"/>
+    </cs:fillRef>
+    <cs:effectRef idx="0"/>
+    <cs:fontRef idx="minor">
+      <a:schemeClr val="tx1"/>
+    </cs:fontRef>
+  </cs:dataPoint3D>
+  <cs:dataPointLine>
+    <cs:lnRef idx="0">
+      <cs:styleClr val="auto"/>
+    </cs:lnRef>
+    <cs:fillRef idx="1"/>
+    <cs:effectRef idx="0"/>
+    <cs:fontRef idx="minor">
+      <a:schemeClr val="tx1"/>
+    </cs:fontRef>
+    <cs:spPr>
+      <a:ln w="28575" cap="rnd">
+        <a:solidFill>
+          <a:schemeClr val="phClr"/>
+        </a:solidFill>
+        <a:round/>
+      </a:ln>
+    </cs:spPr>
+  </cs:dataPointLine>
+  <cs:dataPointMarker>
+    <cs:lnRef idx="0">
+      <cs:styleClr val="auto"/>
+    </cs:lnRef>
+    <cs:fillRef idx="1">
+      <cs:styleClr val="auto"/>
+    </cs:fillRef>
+    <cs:effectRef idx="0"/>
+    <cs:fontRef idx="minor">
+      <a:schemeClr val="tx1"/>
+    </cs:fontRef>
+    <cs:spPr>
+      <a:ln w="9525">
+        <a:solidFill>
+          <a:schemeClr val="phClr"/>
+        </a:solidFill>
+      </a:ln>
+    </cs:spPr>
+  </cs:dataPointMarker>
+  <cs:dataPointMarkerLayout symbol="circle" size="5"/>
+  <cs:dataPointWireframe>
+    <cs:lnRef idx="0">
+      <cs:styleClr val="auto"/>
+    </cs:lnRef>
+    <cs:fillRef idx="1"/>
+    <cs:effectRef idx="0"/>
+    <cs:fontRef idx="minor">
+      <a:schemeClr val="tx1"/>
+    </cs:fontRef>
+    <cs:spPr>
+      <a:ln w="9525" cap="rnd">
+        <a:solidFill>
+          <a:schemeClr val="phClr"/>
+        </a:solidFill>
+        <a:round/>
+      </a:ln>
+    </cs:spPr>
+  </cs:dataPointWireframe>
+  <cs:dataTable>
+    <cs:lnRef idx="0"/>
+    <cs:fillRef idx="0"/>
+    <cs:effectRef idx="0"/>
+    <cs:fontRef idx="minor">
+      <a:schemeClr val="tx1">
+        <a:lumMod val="65000"/>
+        <a:lumOff val="35000"/>
+      </a:schemeClr>
+    </cs:fontRef>
+    <cs:spPr>
+      <a:noFill/>
+      <a:ln w="9525" cap="flat" cmpd="sng" algn="ctr">
+        <a:solidFill>
+          <a:schemeClr val="tx1">
+            <a:lumMod val="15000"/>
+            <a:lumOff val="85000"/>
+          </a:schemeClr>
+        </a:solidFill>
+        <a:round/>
+      </a:ln>
+    </cs:spPr>
+    <cs:defRPr sz="900" kern="1200"/>
+  </cs:dataTable>
+  <cs:downBar>
+    <cs:lnRef idx="0"/>
+    <cs:fillRef idx="0"/>
+    <cs:effectRef idx="0"/>
+    <cs:fontRef idx="minor">
+      <a:schemeClr val="tx1"/>
+    </cs:fontRef>
+    <cs:spPr>
+      <a:solidFill>
+        <a:schemeClr val="dk1">
+          <a:lumMod val="75000"/>
+          <a:lumOff val="25000"/>
+        </a:schemeClr>
+      </a:solidFill>
+      <a:ln w="9525" cap="flat" cmpd="sng" algn="ctr">
+        <a:solidFill>
+          <a:schemeClr val="tx1">
+            <a:lumMod val="65000"/>
+            <a:lumOff val="35000"/>
+          </a:schemeClr>
+        </a:solidFill>
+        <a:round/>
+      </a:ln>
+    </cs:spPr>
+  </cs:downBar>
+  <cs:dropLine>
+    <cs:lnRef idx="0"/>
+    <cs:fillRef idx="0"/>
+    <cs:effectRef idx="0"/>
+    <cs:fontRef idx="minor">
+      <a:schemeClr val="tx1"/>
+    </cs:fontRef>
+    <cs:spPr>
+      <a:ln w="9525" cap="flat" cmpd="sng" algn="ctr">
+        <a:solidFill>
+          <a:schemeClr val="tx1">
+            <a:lumMod val="35000"/>
+            <a:lumOff val="65000"/>
+          </a:schemeClr>
+        </a:solidFill>
+        <a:round/>
+      </a:ln>
+    </cs:spPr>
+  </cs:dropLine>
+  <cs:errorBar>
+    <cs:lnRef idx="0"/>
+    <cs:fillRef idx="0"/>
+    <cs:effectRef idx="0"/>
+    <cs:fontRef idx="minor">
+      <a:schemeClr val="tx1"/>
+    </cs:fontRef>
+    <cs:spPr>
+      <a:ln w="9525" cap="flat" cmpd="sng" algn="ctr">
+        <a:solidFill>
+          <a:schemeClr val="tx1">
+            <a:lumMod val="65000"/>
+            <a:lumOff val="35000"/>
+          </a:schemeClr>
+        </a:solidFill>
+        <a:round/>
+      </a:ln>
+    </cs:spPr>
+  </cs:errorBar>
+  <cs:floor>
+    <cs:lnRef idx="0"/>
+    <cs:fillRef idx="0"/>
+    <cs:effectRef idx="0"/>
+    <cs:fontRef idx="minor">
+      <a:schemeClr val="tx1"/>
+    </cs:fontRef>
+    <cs:spPr>
+      <a:noFill/>
+      <a:ln>
+        <a:noFill/>
+      </a:ln>
+    </cs:spPr>
+  </cs:floor>
+  <cs:gridlineMajor>
+    <cs:lnRef idx="0"/>
+    <cs:fillRef idx="0"/>
+    <cs:effectRef idx="0"/>
+    <cs:fontRef idx="minor">
+      <a:schemeClr val="tx1"/>
+    </cs:fontRef>
+    <cs:spPr>
+      <a:ln w="9525" cap="flat" cmpd="sng" algn="ctr">
+        <a:solidFill>
+          <a:schemeClr val="tx1">
+            <a:lumMod val="15000"/>
+            <a:lumOff val="85000"/>
+          </a:schemeClr>
+        </a:solidFill>
+        <a:round/>
+      </a:ln>
+    </cs:spPr>
+  </cs:gridlineMajor>
+  <cs:gridlineMinor>
+    <cs:lnRef idx="0"/>
+    <cs:fillRef idx="0"/>
+    <cs:effectRef idx="0"/>
+    <cs:fontRef idx="minor">
+      <a:schemeClr val="tx1"/>
+    </cs:fontRef>
+    <cs:spPr>
+      <a:ln w="9525" cap="flat" cmpd="sng" algn="ctr">
+        <a:solidFill>
+          <a:schemeClr val="tx1">
+            <a:lumMod val="5000"/>
+            <a:lumOff val="95000"/>
+          </a:schemeClr>
+        </a:solidFill>
+        <a:round/>
+      </a:ln>
+    </cs:spPr>
+  </cs:gridlineMinor>
+  <cs:hiLoLine>
+    <cs:lnRef idx="0"/>
+    <cs:fillRef idx="0"/>
+    <cs:effectRef idx="0"/>
+    <cs:fontRef idx="minor">
+      <a:schemeClr val="tx1"/>
+    </cs:fontRef>
+    <cs:spPr>
+      <a:ln w="9525" cap="flat" cmpd="sng" algn="ctr">
+        <a:solidFill>
+          <a:schemeClr val="tx1">
+            <a:lumMod val="50000"/>
+            <a:lumOff val="50000"/>
+          </a:schemeClr>
+        </a:solidFill>
+        <a:round/>
+      </a:ln>
+    </cs:spPr>
+  </cs:hiLoLine>
+  <cs:leaderLine>
+    <cs:lnRef idx="0"/>
+    <cs:fillRef idx="0"/>
+    <cs:effectRef idx="0"/>
+    <cs:fontRef idx="minor">
+      <a:schemeClr val="tx1"/>
+    </cs:fontRef>
+    <cs:spPr>
+      <a:ln w="9525" cap="flat" cmpd="sng" algn="ctr">
+        <a:solidFill>
+          <a:schemeClr val="tx1">
+            <a:lumMod val="35000"/>
+            <a:lumOff val="65000"/>
+          </a:schemeClr>
+        </a:solidFill>
+        <a:round/>
+      </a:ln>
+    </cs:spPr>
+  </cs:leaderLine>
+  <cs:legend>
+    <cs:lnRef idx="0"/>
+    <cs:fillRef idx="0"/>
+    <cs:effectRef idx="0"/>
+    <cs:fontRef idx="minor">
+      <a:schemeClr val="tx1">
+        <a:lumMod val="65000"/>
+        <a:lumOff val="35000"/>
+      </a:schemeClr>
+    </cs:fontRef>
+    <cs:defRPr sz="900" kern="1200"/>
+  </cs:legend>
+  <cs:plotArea mods="allowNoFillOverride allowNoLineOverride">
+    <cs:lnRef idx="0"/>
+    <cs:fillRef idx="0"/>
+    <cs:effectRef idx="0"/>
+    <cs:fontRef idx="minor">
+      <a:schemeClr val="tx1"/>
+    </cs:fontRef>
+  </cs:plotArea>
+  <cs:plotArea3D mods="allowNoFillOverride allowNoLineOverride">
+    <cs:lnRef idx="0"/>
+    <cs:fillRef idx="0"/>
+    <cs:effectRef idx="0"/>
+    <cs:fontRef idx="minor">
+      <a:schemeClr val="tx1"/>
+    </cs:fontRef>
+  </cs:plotArea3D>
+  <cs:seriesAxis>
+    <cs:lnRef idx="0"/>
+    <cs:fillRef idx="0"/>
+    <cs:effectRef idx="0"/>
+    <cs:fontRef idx="minor">
+      <a:schemeClr val="tx1">
+        <a:lumMod val="65000"/>
+        <a:lumOff val="35000"/>
+      </a:schemeClr>
+    </cs:fontRef>
+    <cs:defRPr sz="900" kern="1200"/>
+  </cs:seriesAxis>
+  <cs:seriesLine>
+    <cs:lnRef idx="0"/>
+    <cs:fillRef idx="0"/>
+    <cs:effectRef idx="0"/>
+    <cs:fontRef idx="minor">
+      <a:schemeClr val="tx1"/>
+    </cs:fontRef>
+    <cs:spPr>
+      <a:ln w="9525" cap="flat" cmpd="sng" algn="ctr">
+        <a:solidFill>
+          <a:schemeClr val="tx1">
+            <a:lumMod val="35000"/>
+            <a:lumOff val="65000"/>
+          </a:schemeClr>
+        </a:solidFill>
+        <a:round/>
+      </a:ln>
+    </cs:spPr>
+  </cs:seriesLine>
+  <cs:title>
+    <cs:lnRef idx="0"/>
+    <cs:fillRef idx="0"/>
+    <cs:effectRef idx="0"/>
+    <cs:fontRef idx="minor">
+      <a:schemeClr val="tx1">
+        <a:lumMod val="65000"/>
+        <a:lumOff val="35000"/>
+      </a:schemeClr>
+    </cs:fontRef>
+    <cs:defRPr sz="1400" b="0" kern="1200" spc="0" baseline="0"/>
+  </cs:title>
+  <cs:trendline>
+    <cs:lnRef idx="0">
+      <cs:styleClr val="auto"/>
+    </cs:lnRef>
+    <cs:fillRef idx="0"/>
+    <cs:effectRef idx="0"/>
+    <cs:fontRef idx="minor">
+      <a:schemeClr val="tx1"/>
+    </cs:fontRef>
+    <cs:spPr>
+      <a:ln w="19050" cap="rnd">
+        <a:solidFill>
+          <a:schemeClr val="phClr"/>
+        </a:solidFill>
+        <a:prstDash val="sysDot"/>
+      </a:ln>
+    </cs:spPr>
+  </cs:trendline>
+  <cs:trendlineLabel>
+    <cs:lnRef idx="0"/>
+    <cs:fillRef idx="0"/>
+    <cs:effectRef idx="0"/>
+    <cs:fontRef idx="minor">
+      <a:schemeClr val="tx1">
+        <a:lumMod val="65000"/>
+        <a:lumOff val="35000"/>
+      </a:schemeClr>
+    </cs:fontRef>
+    <cs:defRPr sz="900" kern="1200"/>
+  </cs:trendlineLabel>
+  <cs:upBar>
+    <cs:lnRef idx="0"/>
+    <cs:fillRef idx="0"/>
+    <cs:effectRef idx="0"/>
+    <cs:fontRef idx="minor">
+      <a:schemeClr val="tx1"/>
+    </cs:fontRef>
+    <cs:spPr>
+      <a:solidFill>
+        <a:schemeClr val="lt1"/>
+      </a:solidFill>
+      <a:ln w="9525" cap="flat" cmpd="sng" algn="ctr">
+        <a:solidFill>
+          <a:schemeClr val="tx1">
+            <a:lumMod val="65000"/>
+            <a:lumOff val="35000"/>
+          </a:schemeClr>
+        </a:solidFill>
+        <a:round/>
+      </a:ln>
+    </cs:spPr>
+  </cs:upBar>
+  <cs:valueAxis>
+    <cs:lnRef idx="0"/>
+    <cs:fillRef idx="0"/>
+    <cs:effectRef idx="0"/>
+    <cs:fontRef idx="minor">
+      <a:schemeClr val="tx1">
+        <a:lumMod val="65000"/>
+        <a:lumOff val="35000"/>
+      </a:schemeClr>
+    </cs:fontRef>
+    <cs:defRPr sz="900" kern="1200"/>
+  </cs:valueAxis>
+  <cs:wall>
+    <cs:lnRef idx="0"/>
+    <cs:fillRef idx="0"/>
+    <cs:effectRef idx="0"/>
+    <cs:fontRef idx="minor">
+      <a:schemeClr val="tx1"/>
+    </cs:fontRef>
+    <cs:spPr>
+      <a:noFill/>
+      <a:ln>
+        <a:noFill/>
+      </a:ln>
+    </cs:spPr>
+  </cs:wall>
+</cs:chartStyle>
+</file>
+
+<file path=word/charts/style2.xml><?xml version="1.0" encoding="utf-8"?>
+<cs:chartStyle xmlns:cs="http://schemas.microsoft.com/office/drawing/2012/chartStyle" xmlns:a="http://schemas.openxmlformats.org/drawingml/2006/main" id="297">
+  <cs:axisTitle>
+    <cs:lnRef idx="0"/>
+    <cs:fillRef idx="0"/>
+    <cs:effectRef idx="0"/>
+    <cs:fontRef idx="minor">
+      <a:schemeClr val="tx1">
+        <a:lumMod val="65000"/>
+        <a:lumOff val="35000"/>
+      </a:schemeClr>
+    </cs:fontRef>
+    <cs:defRPr sz="1000" kern="1200"/>
+  </cs:axisTitle>
+  <cs:categoryAxis>
+    <cs:lnRef idx="0"/>
+    <cs:fillRef idx="0"/>
+    <cs:effectRef idx="0"/>
+    <cs:fontRef idx="minor">
+      <a:schemeClr val="tx1">
+        <a:lumMod val="65000"/>
+        <a:lumOff val="35000"/>
+      </a:schemeClr>
+    </cs:fontRef>
+    <cs:spPr>
+      <a:ln w="9525" cap="flat" cmpd="sng" algn="ctr">
+        <a:solidFill>
+          <a:schemeClr val="tx1">
+            <a:lumMod val="15000"/>
+            <a:lumOff val="85000"/>
+          </a:schemeClr>
+        </a:solidFill>
+        <a:round/>
+      </a:ln>
+    </cs:spPr>
+    <cs:defRPr sz="900" kern="1200"/>
+  </cs:categoryAxis>
+  <cs:chartArea mods="allowNoFillOverride allowNoLineOverride">
+    <cs:lnRef idx="0"/>
+    <cs:fillRef idx="0"/>
+    <cs:effectRef idx="0"/>
+    <cs:fontRef idx="minor">
+      <a:schemeClr val="tx1"/>
+    </cs:fontRef>
+    <cs:spPr>
+      <a:solidFill>
+        <a:schemeClr val="bg1"/>
+      </a:solidFill>
+      <a:ln w="9525" cap="flat" cmpd="sng" algn="ctr">
+        <a:solidFill>
+          <a:schemeClr val="tx1">
+            <a:lumMod val="15000"/>
+            <a:lumOff val="85000"/>
+          </a:schemeClr>
+        </a:solidFill>
+        <a:round/>
+      </a:ln>
+    </cs:spPr>
+    <cs:defRPr sz="1000" kern="1200"/>
+  </cs:chartArea>
+  <cs:dataLabel>
+    <cs:lnRef idx="0"/>
+    <cs:fillRef idx="0"/>
+    <cs:effectRef idx="0"/>
+    <cs:fontRef idx="minor">
+      <a:schemeClr val="tx1">
+        <a:lumMod val="75000"/>
+        <a:lumOff val="25000"/>
+      </a:schemeClr>
+    </cs:fontRef>
+    <cs:defRPr sz="900" kern="1200"/>
+  </cs:dataLabel>
+  <cs:dataLabelCallout>
+    <cs:lnRef idx="0"/>
+    <cs:fillRef idx="0"/>
+    <cs:effectRef idx="0"/>
+    <cs:fontRef idx="minor">
+      <a:schemeClr val="dk1">
+        <a:lumMod val="65000"/>
+        <a:lumOff val="35000"/>
+      </a:schemeClr>
+    </cs:fontRef>
+    <cs:spPr>
+      <a:solidFill>
+        <a:schemeClr val="lt1"/>
+      </a:solidFill>
+      <a:ln>
+        <a:solidFill>
+          <a:schemeClr val="dk1">
+            <a:lumMod val="25000"/>
+            <a:lumOff val="75000"/>
+          </a:schemeClr>
+        </a:solidFill>
+      </a:ln>
+    </cs:spPr>
+    <cs:defRPr sz="900" kern="1200"/>
+    <cs:bodyPr rot="0" spcFirstLastPara="1" vertOverflow="clip" horzOverflow="clip" vert="horz" wrap="square" lIns="36576" tIns="18288" rIns="36576" bIns="18288" anchor="ctr" anchorCtr="1">
+      <a:spAutoFit/>
+    </cs:bodyPr>
+  </cs:dataLabelCallout>
+  <cs:dataPoint>
+    <cs:lnRef idx="0"/>
+    <cs:fillRef idx="1">
+      <cs:styleClr val="auto"/>
+    </cs:fillRef>
+    <cs:effectRef idx="0"/>
+    <cs:fontRef idx="minor">
+      <a:schemeClr val="tx1"/>
+    </cs:fontRef>
+  </cs:dataPoint>
+  <cs:dataPoint3D>
+    <cs:lnRef idx="0"/>
+    <cs:fillRef idx="1">
+      <cs:styleClr val="auto"/>
+    </cs:fillRef>
+    <cs:effectRef idx="0"/>
+    <cs:fontRef idx="minor">
+      <a:schemeClr val="tx1"/>
+    </cs:fontRef>
+  </cs:dataPoint3D>
+  <cs:dataPointLine>
+    <cs:lnRef idx="0">
+      <cs:styleClr val="auto"/>
+    </cs:lnRef>
+    <cs:fillRef idx="1"/>
+    <cs:effectRef idx="0"/>
+    <cs:fontRef idx="minor">
+      <a:schemeClr val="tx1"/>
+    </cs:fontRef>
+    <cs:spPr>
+      <a:ln w="28575" cap="rnd">
+        <a:solidFill>
+          <a:schemeClr val="phClr"/>
+        </a:solidFill>
+        <a:round/>
+      </a:ln>
+    </cs:spPr>
+  </cs:dataPointLine>
+  <cs:dataPointMarker>
+    <cs:lnRef idx="0">
+      <cs:styleClr val="auto"/>
+    </cs:lnRef>
+    <cs:fillRef idx="1">
+      <cs:styleClr val="auto"/>
+    </cs:fillRef>
+    <cs:effectRef idx="0"/>
+    <cs:fontRef idx="minor">
+      <a:schemeClr val="tx1"/>
+    </cs:fontRef>
+    <cs:spPr>
+      <a:ln w="9525">
+        <a:solidFill>
+          <a:schemeClr val="phClr"/>
+        </a:solidFill>
+      </a:ln>
+    </cs:spPr>
+  </cs:dataPointMarker>
+  <cs:dataPointMarkerLayout symbol="circle" size="5"/>
+  <cs:dataPointWireframe>
+    <cs:lnRef idx="0">
+      <cs:styleClr val="auto"/>
+    </cs:lnRef>
+    <cs:fillRef idx="1"/>
+    <cs:effectRef idx="0"/>
+    <cs:fontRef idx="minor">
+      <a:schemeClr val="tx1"/>
+    </cs:fontRef>
+    <cs:spPr>
+      <a:ln w="9525" cap="rnd">
+        <a:solidFill>
+          <a:schemeClr val="phClr"/>
+        </a:solidFill>
+        <a:round/>
+      </a:ln>
+    </cs:spPr>
+  </cs:dataPointWireframe>
+  <cs:dataTable>
+    <cs:lnRef idx="0"/>
+    <cs:fillRef idx="0"/>
+    <cs:effectRef idx="0"/>
+    <cs:fontRef idx="minor">
+      <a:schemeClr val="tx1">
+        <a:lumMod val="65000"/>
+        <a:lumOff val="35000"/>
+      </a:schemeClr>
+    </cs:fontRef>
+    <cs:spPr>
+      <a:noFill/>
+      <a:ln w="9525" cap="flat" cmpd="sng" algn="ctr">
+        <a:solidFill>
+          <a:schemeClr val="tx1">
+            <a:lumMod val="15000"/>
+            <a:lumOff val="85000"/>
+          </a:schemeClr>
+        </a:solidFill>
+        <a:round/>
+      </a:ln>
+    </cs:spPr>
+    <cs:defRPr sz="900" kern="1200"/>
+  </cs:dataTable>
+  <cs:downBar>
+    <cs:lnRef idx="0"/>
+    <cs:fillRef idx="0"/>
+    <cs:effectRef idx="0"/>
+    <cs:fontRef idx="minor">
+      <a:schemeClr val="tx1"/>
+    </cs:fontRef>
+    <cs:spPr>
+      <a:solidFill>
+        <a:schemeClr val="dk1">
+          <a:lumMod val="75000"/>
+          <a:lumOff val="25000"/>
+        </a:schemeClr>
+      </a:solidFill>
+      <a:ln w="9525" cap="flat" cmpd="sng" algn="ctr">
+        <a:solidFill>
+          <a:schemeClr val="tx1">
+            <a:lumMod val="65000"/>
+            <a:lumOff val="35000"/>
+          </a:schemeClr>
+        </a:solidFill>
+        <a:round/>
+      </a:ln>
+    </cs:spPr>
+  </cs:downBar>
+  <cs:dropLine>
+    <cs:lnRef idx="0"/>
+    <cs:fillRef idx="0"/>
+    <cs:effectRef idx="0"/>
+    <cs:fontRef idx="minor">
+      <a:schemeClr val="tx1"/>
+    </cs:fontRef>
+    <cs:spPr>
+      <a:ln w="9525" cap="flat" cmpd="sng" algn="ctr">
+        <a:solidFill>
+          <a:schemeClr val="tx1">
+            <a:lumMod val="35000"/>
+            <a:lumOff val="65000"/>
+          </a:schemeClr>
+        </a:solidFill>
+        <a:round/>
+      </a:ln>
+    </cs:spPr>
+  </cs:dropLine>
+  <cs:errorBar>
+    <cs:lnRef idx="0"/>
+    <cs:fillRef idx="0"/>
+    <cs:effectRef idx="0"/>
+    <cs:fontRef idx="minor">
+      <a:schemeClr val="tx1"/>
+    </cs:fontRef>
+    <cs:spPr>
+      <a:ln w="9525" cap="flat" cmpd="sng" algn="ctr">
+        <a:solidFill>
+          <a:schemeClr val="tx1">
+            <a:lumMod val="65000"/>
+            <a:lumOff val="35000"/>
+          </a:schemeClr>
+        </a:solidFill>
+        <a:round/>
+      </a:ln>
+    </cs:spPr>
+  </cs:errorBar>
+  <cs:floor>
+    <cs:lnRef idx="0"/>
+    <cs:fillRef idx="0"/>
+    <cs:effectRef idx="0"/>
+    <cs:fontRef idx="minor">
+      <a:schemeClr val="tx1"/>
+    </cs:fontRef>
+    <cs:spPr>
+      <a:noFill/>
+      <a:ln>
+        <a:noFill/>
+      </a:ln>
+    </cs:spPr>
+  </cs:floor>
+  <cs:gridlineMajor>
+    <cs:lnRef idx="0"/>
+    <cs:fillRef idx="0"/>
+    <cs:effectRef idx="0"/>
+    <cs:fontRef idx="minor">
+      <a:schemeClr val="tx1"/>
+    </cs:fontRef>
+    <cs:spPr>
+      <a:ln w="9525" cap="flat" cmpd="sng" algn="ctr">
+        <a:solidFill>
+          <a:schemeClr val="tx1">
+            <a:lumMod val="15000"/>
+            <a:lumOff val="85000"/>
+          </a:schemeClr>
+        </a:solidFill>
+        <a:round/>
+      </a:ln>
+    </cs:spPr>
+  </cs:gridlineMajor>
+  <cs:gridlineMinor>
+    <cs:lnRef idx="0"/>
+    <cs:fillRef idx="0"/>
+    <cs:effectRef idx="0"/>
+    <cs:fontRef idx="minor">
+      <a:schemeClr val="tx1"/>
+    </cs:fontRef>
+    <cs:spPr>
+      <a:ln w="9525" cap="flat" cmpd="sng" algn="ctr">
+        <a:solidFill>
+          <a:schemeClr val="tx1">
+            <a:lumMod val="5000"/>
+            <a:lumOff val="95000"/>
+          </a:schemeClr>
+        </a:solidFill>
+        <a:round/>
+      </a:ln>
+    </cs:spPr>
+  </cs:gridlineMinor>
+  <cs:hiLoLine>
+    <cs:lnRef idx="0"/>
+    <cs:fillRef idx="0"/>
+    <cs:effectRef idx="0"/>
+    <cs:fontRef idx="minor">
+      <a:schemeClr val="tx1"/>
+    </cs:fontRef>
+    <cs:spPr>
+      <a:ln w="9525" cap="flat" cmpd="sng" algn="ctr">
+        <a:solidFill>
+          <a:schemeClr val="tx1">
+            <a:lumMod val="50000"/>
+            <a:lumOff val="50000"/>
+          </a:schemeClr>
+        </a:solidFill>
+        <a:round/>
+      </a:ln>
+    </cs:spPr>
+  </cs:hiLoLine>
+  <cs:leaderLine>
+    <cs:lnRef idx="0"/>
+    <cs:fillRef idx="0"/>
+    <cs:effectRef idx="0"/>
+    <cs:fontRef idx="minor">
+      <a:schemeClr val="tx1"/>
+    </cs:fontRef>
+    <cs:spPr>
+      <a:ln w="9525" cap="flat" cmpd="sng" algn="ctr">
+        <a:solidFill>
+          <a:schemeClr val="tx1">
+            <a:lumMod val="35000"/>
+            <a:lumOff val="65000"/>
+          </a:schemeClr>
+        </a:solidFill>
+        <a:round/>
+      </a:ln>
+    </cs:spPr>
+  </cs:leaderLine>
+  <cs:legend>
+    <cs:lnRef idx="0"/>
+    <cs:fillRef idx="0"/>
+    <cs:effectRef idx="0"/>
+    <cs:fontRef idx="minor">
+      <a:schemeClr val="tx1">
+        <a:lumMod val="65000"/>
+        <a:lumOff val="35000"/>
+      </a:schemeClr>
+    </cs:fontRef>
+    <cs:defRPr sz="900" kern="1200"/>
+  </cs:legend>
+  <cs:plotArea mods="allowNoFillOverride allowNoLineOverride">
+    <cs:lnRef idx="0"/>
+    <cs:fillRef idx="0"/>
+    <cs:effectRef idx="0"/>
+    <cs:fontRef idx="minor">
+      <a:schemeClr val="tx1"/>
+    </cs:fontRef>
+  </cs:plotArea>
+  <cs:plotArea3D mods="allowNoFillOverride allowNoLineOverride">
+    <cs:lnRef idx="0"/>
+    <cs:fillRef idx="0"/>
+    <cs:effectRef idx="0"/>
+    <cs:fontRef idx="minor">
+      <a:schemeClr val="tx1"/>
+    </cs:fontRef>
+  </cs:plotArea3D>
+  <cs:seriesAxis>
+    <cs:lnRef idx="0"/>
+    <cs:fillRef idx="0"/>
+    <cs:effectRef idx="0"/>
+    <cs:fontRef idx="minor">
+      <a:schemeClr val="tx1">
+        <a:lumMod val="65000"/>
+        <a:lumOff val="35000"/>
+      </a:schemeClr>
+    </cs:fontRef>
+    <cs:defRPr sz="900" kern="1200"/>
+  </cs:seriesAxis>
+  <cs:seriesLine>
+    <cs:lnRef idx="0"/>
+    <cs:fillRef idx="0"/>
+    <cs:effectRef idx="0"/>
+    <cs:fontRef idx="minor">
+      <a:schemeClr val="tx1"/>
+    </cs:fontRef>
+    <cs:spPr>
+      <a:ln w="9525" cap="flat" cmpd="sng" algn="ctr">
+        <a:solidFill>
+          <a:schemeClr val="tx1">
+            <a:lumMod val="35000"/>
+            <a:lumOff val="65000"/>
+          </a:schemeClr>
+        </a:solidFill>
+        <a:round/>
+      </a:ln>
+    </cs:spPr>
+  </cs:seriesLine>
+  <cs:title>
+    <cs:lnRef idx="0"/>
+    <cs:fillRef idx="0"/>
+    <cs:effectRef idx="0"/>
+    <cs:fontRef idx="minor">
+      <a:schemeClr val="tx1">
+        <a:lumMod val="65000"/>
+        <a:lumOff val="35000"/>
+      </a:schemeClr>
+    </cs:fontRef>
+    <cs:defRPr sz="1400" b="0" kern="1200" spc="0" baseline="0"/>
+  </cs:title>
+  <cs:trendline>
+    <cs:lnRef idx="0">
+      <cs:styleClr val="auto"/>
+    </cs:lnRef>
+    <cs:fillRef idx="0"/>
+    <cs:effectRef idx="0"/>
+    <cs:fontRef idx="minor">
+      <a:schemeClr val="tx1"/>
+    </cs:fontRef>
+    <cs:spPr>
+      <a:ln w="19050" cap="rnd">
+        <a:solidFill>
+          <a:schemeClr val="phClr"/>
+        </a:solidFill>
+        <a:prstDash val="sysDot"/>
+      </a:ln>
+    </cs:spPr>
+  </cs:trendline>
+  <cs:trendlineLabel>
+    <cs:lnRef idx="0"/>
+    <cs:fillRef idx="0"/>
+    <cs:effectRef idx="0"/>
+    <cs:fontRef idx="minor">
+      <a:schemeClr val="tx1">
+        <a:lumMod val="65000"/>
+        <a:lumOff val="35000"/>
+      </a:schemeClr>
+    </cs:fontRef>
+    <cs:defRPr sz="900" kern="1200"/>
+  </cs:trendlineLabel>
+  <cs:upBar>
+    <cs:lnRef idx="0"/>
+    <cs:fillRef idx="0"/>
+    <cs:effectRef idx="0"/>
+    <cs:fontRef idx="minor">
+      <a:schemeClr val="tx1"/>
+    </cs:fontRef>
+    <cs:spPr>
+      <a:solidFill>
+        <a:schemeClr val="lt1"/>
+      </a:solidFill>
+      <a:ln w="9525" cap="flat" cmpd="sng" algn="ctr">
+        <a:solidFill>
+          <a:schemeClr val="tx1">
+            <a:lumMod val="65000"/>
+            <a:lumOff val="35000"/>
+          </a:schemeClr>
+        </a:solidFill>
+        <a:round/>
+      </a:ln>
+    </cs:spPr>
+  </cs:upBar>
+  <cs:valueAxis>
+    <cs:lnRef idx="0"/>
+    <cs:fillRef idx="0"/>
+    <cs:effectRef idx="0"/>
+    <cs:fontRef idx="minor">
+      <a:schemeClr val="tx1">
+        <a:lumMod val="65000"/>
+        <a:lumOff val="35000"/>
+      </a:schemeClr>
+    </cs:fontRef>
+    <cs:defRPr sz="900" kern="1200"/>
+  </cs:valueAxis>
+  <cs:wall>
+    <cs:lnRef idx="0"/>
+    <cs:fillRef idx="0"/>
+    <cs:effectRef idx="0"/>
+    <cs:fontRef idx="minor">
+      <a:schemeClr val="tx1"/>
+    </cs:fontRef>
+    <cs:spPr>
+      <a:noFill/>
+      <a:ln>
+        <a:noFill/>
+      </a:ln>
+    </cs:spPr>
+  </cs:wall>
+</cs:chartStyle>
 </file>
 
 <file path=word/theme/theme1.xml><?xml version="1.0" encoding="utf-8"?>

</xml_diff>